<commit_message>
create peer and channel,update add org
</commit_message>
<xml_diff>
--- a/搭建第一个fabric网络.docx
+++ b/搭建第一个fabric网络.docx
@@ -3268,6 +3268,22 @@
     </w:p>
     <w:p>
       <w:pPr>
+        <w:rPr>
+          <w:rFonts w:hint="default"/>
+        </w:rPr>
+      </w:pPr>
+      <w:r>
+        <w:t>接下来，我们将在正在构建的通道上定义Org1</w:t>
+      </w:r>
+      <w:r>
+        <w:rPr>
+          <w:rFonts w:hint="default"/>
+        </w:rPr>
+        <w:t>的anchor peer。请再次确认$CHANNEL_NAME已被替换或者为以下命令设置了环境变量：</w:t>
+      </w:r>
+    </w:p>
+    <w:p>
+      <w:pPr>
         <w:keepNext w:val="0"/>
         <w:keepLines w:val="0"/>
         <w:pageBreakBefore w:val="0"/>
@@ -3298,21 +3314,19 @@
           <w:shd w:val="clear" w:fill="FFFFFF"/>
         </w:rPr>
       </w:pPr>
-    </w:p>
-    <w:p>
-      <w:pPr>
-        <w:rPr>
-          <w:rFonts w:hint="default"/>
-        </w:rPr>
-      </w:pPr>
-      <w:r>
-        <w:t>接下来，我们将在正在构建的通道上定义Org1</w:t>
-      </w:r>
-      <w:r>
-        <w:rPr>
-          <w:rFonts w:hint="default"/>
-        </w:rPr>
-        <w:t>的anchor peer。请再次确认$CHANNEL_NAME已被替换或者为以下命令设置了环境变量：</w:t>
+      <w:r>
+        <w:rPr>
+          <w:rFonts w:hint="default" w:ascii="Consolas" w:hAnsi="Consolas" w:eastAsia="Consolas" w:cs="Consolas"/>
+          <w:b w:val="0"/>
+          <w:i w:val="0"/>
+          <w:caps w:val="0"/>
+          <w:color w:val="333333"/>
+          <w:spacing w:val="0"/>
+          <w:sz w:val="18"/>
+          <w:szCs w:val="18"/>
+          <w:shd w:val="clear" w:fill="FFFFFF"/>
+        </w:rPr>
+        <w:t>../bin/configtxgen -profile TwoOrgsChannel -outputAnchorPeersUpdate ./channel-artifacts/Org1MSPanchors.tx -channelID $CHANNEL_NAME -asOrg Org1MSP</w:t>
       </w:r>
     </w:p>
     <w:p>
@@ -3347,19 +3361,21 @@
           <w:shd w:val="clear" w:fill="FFFFFF"/>
         </w:rPr>
       </w:pPr>
-      <w:r>
-        <w:rPr>
-          <w:rFonts w:hint="default" w:ascii="Consolas" w:hAnsi="Consolas" w:eastAsia="Consolas" w:cs="Consolas"/>
-          <w:b w:val="0"/>
-          <w:i w:val="0"/>
-          <w:caps w:val="0"/>
-          <w:color w:val="333333"/>
-          <w:spacing w:val="0"/>
-          <w:sz w:val="18"/>
-          <w:szCs w:val="18"/>
-          <w:shd w:val="clear" w:fill="FFFFFF"/>
-        </w:rPr>
-        <w:t>../bin/configtxgen -profile TwoOrgsChannel -outputAnchorPeersUpdate ./channel-artifacts/Org1MSPanchors.tx -channelID $CHANNEL_NAME -asOrg Org1MSP</w:t>
+    </w:p>
+    <w:p>
+      <w:pPr>
+        <w:rPr>
+          <w:rFonts w:hint="default"/>
+        </w:rPr>
+      </w:pPr>
+      <w:r>
+        <w:t>现在，我们将在同一个通道定义Org2</w:t>
+      </w:r>
+      <w:r>
+        <w:rPr>
+          <w:rFonts w:hint="default"/>
+        </w:rPr>
+        <w:t>的anchor peer：</w:t>
       </w:r>
     </w:p>
     <w:p>
@@ -3383,55 +3399,6 @@
         <w:textAlignment w:val="auto"/>
         <w:outlineLvl w:val="9"/>
         <w:rPr>
-          <w:rFonts w:hint="default" w:ascii="Consolas" w:hAnsi="Consolas" w:eastAsia="Consolas" w:cs="Consolas"/>
-          <w:b w:val="0"/>
-          <w:i w:val="0"/>
-          <w:caps w:val="0"/>
-          <w:color w:val="333333"/>
-          <w:spacing w:val="0"/>
-          <w:sz w:val="18"/>
-          <w:szCs w:val="18"/>
-          <w:shd w:val="clear" w:fill="FFFFFF"/>
-        </w:rPr>
-      </w:pPr>
-    </w:p>
-    <w:p>
-      <w:pPr>
-        <w:rPr>
-          <w:rFonts w:hint="default"/>
-        </w:rPr>
-      </w:pPr>
-      <w:r>
-        <w:t>现在，我们将在同一个通道定义Org2</w:t>
-      </w:r>
-      <w:r>
-        <w:rPr>
-          <w:rFonts w:hint="default"/>
-        </w:rPr>
-        <w:t>的anchor peer：</w:t>
-      </w:r>
-    </w:p>
-    <w:p>
-      <w:pPr>
-        <w:keepNext w:val="0"/>
-        <w:keepLines w:val="0"/>
-        <w:pageBreakBefore w:val="0"/>
-        <w:widowControl w:val="0"/>
-        <w:kinsoku/>
-        <w:wordWrap w:val="0"/>
-        <w:overflowPunct/>
-        <w:topLinePunct w:val="0"/>
-        <w:autoSpaceDE/>
-        <w:autoSpaceDN/>
-        <w:bidi w:val="0"/>
-        <w:adjustRightInd/>
-        <w:snapToGrid/>
-        <w:spacing w:line="240" w:lineRule="auto"/>
-        <w:ind w:left="0" w:leftChars="0" w:right="0" w:rightChars="0" w:firstLine="360" w:firstLineChars="200"/>
-        <w:jc w:val="both"/>
-        <w:textAlignment w:val="auto"/>
-        <w:outlineLvl w:val="9"/>
-        <w:rPr>
           <w:rFonts w:hint="default" w:ascii="Lato" w:hAnsi="Lato" w:eastAsia="Lato" w:cs="Lato"/>
           <w:b w:val="0"/>
           <w:i w:val="0"/>
@@ -3904,6 +3871,2340 @@
     <w:p>
       <w:pPr>
         <w:pStyle w:val="2"/>
+      </w:pPr>
+      <w:r>
+        <w:rPr>
+          <w:rFonts w:hint="eastAsia"/>
+          <w:lang w:eastAsia="zh-CN"/>
+        </w:rPr>
+        <w:t>网络内的操作</w:t>
+      </w:r>
+    </w:p>
+    <w:p>
+      <w:pPr>
+        <w:pStyle w:val="3"/>
+      </w:pPr>
+      <w:r>
+        <w:rPr>
+          <w:rFonts w:hint="eastAsia"/>
+          <w:lang w:eastAsia="zh-CN"/>
+        </w:rPr>
+        <w:t>设置环境变量</w:t>
+      </w:r>
+    </w:p>
+    <w:p>
+      <w:pPr>
+        <w:rPr>
+          <w:rFonts w:hint="eastAsia" w:ascii="Arial" w:hAnsi="Arial" w:eastAsia="宋体" w:cs="Arial"/>
+          <w:b w:val="0"/>
+          <w:i w:val="0"/>
+          <w:caps w:val="0"/>
+          <w:color w:val="404040"/>
+          <w:spacing w:val="0"/>
+          <w:sz w:val="24"/>
+          <w:szCs w:val="24"/>
+          <w:shd w:val="clear" w:fill="FCFCFC"/>
+          <w:lang w:eastAsia="zh-CN"/>
+        </w:rPr>
+      </w:pPr>
+      <w:r>
+        <w:rPr>
+          <w:rFonts w:hint="eastAsia" w:ascii="Arial" w:hAnsi="Arial" w:eastAsia="Arial" w:cs="Arial"/>
+          <w:b w:val="0"/>
+          <w:i w:val="0"/>
+          <w:caps w:val="0"/>
+          <w:color w:val="404040"/>
+          <w:spacing w:val="0"/>
+          <w:kern w:val="0"/>
+          <w:sz w:val="24"/>
+          <w:szCs w:val="24"/>
+          <w:shd w:val="clear" w:fill="FCFCFC"/>
+          <w:lang w:val="en-US" w:eastAsia="zh-CN" w:bidi="ar"/>
+        </w:rPr>
+        <w:t>这里使用peer0.org1.example.com来对网络进行操作，</w:t>
+      </w:r>
+      <w:r>
+        <w:rPr>
+          <w:rFonts w:hint="default" w:ascii="Arial" w:hAnsi="Arial" w:eastAsia="Arial" w:cs="Arial"/>
+          <w:b w:val="0"/>
+          <w:i w:val="0"/>
+          <w:caps w:val="0"/>
+          <w:color w:val="404040"/>
+          <w:spacing w:val="0"/>
+          <w:sz w:val="24"/>
+          <w:szCs w:val="24"/>
+          <w:shd w:val="clear" w:fill="FCFCFC"/>
+        </w:rPr>
+        <w:t>我们需要使用下面给出四个环境变量来介绍我们的命令</w:t>
+      </w:r>
+      <w:r>
+        <w:rPr>
+          <w:rFonts w:hint="eastAsia" w:ascii="Arial" w:hAnsi="Arial" w:eastAsia="宋体" w:cs="Arial"/>
+          <w:b w:val="0"/>
+          <w:i w:val="0"/>
+          <w:caps w:val="0"/>
+          <w:color w:val="404040"/>
+          <w:spacing w:val="0"/>
+          <w:sz w:val="24"/>
+          <w:szCs w:val="24"/>
+          <w:shd w:val="clear" w:fill="FCFCFC"/>
+          <w:lang w:eastAsia="zh-CN"/>
+        </w:rPr>
+        <w:t>。</w:t>
+      </w:r>
+      <w:r>
+        <w:rPr>
+          <w:rFonts w:hint="default" w:ascii="Arial" w:hAnsi="Arial" w:eastAsia="Arial" w:cs="Arial"/>
+          <w:b w:val="0"/>
+          <w:i w:val="0"/>
+          <w:caps w:val="0"/>
+          <w:color w:val="404040"/>
+          <w:spacing w:val="0"/>
+          <w:sz w:val="24"/>
+          <w:szCs w:val="24"/>
+          <w:shd w:val="clear" w:fill="FCFCFC"/>
+        </w:rPr>
+        <w:t>为</w:t>
+      </w:r>
+      <w:r>
+        <w:rPr>
+          <w:rFonts w:hint="default" w:ascii="Arial" w:hAnsi="Arial" w:eastAsia="Arial" w:cs="Arial"/>
+          <w:b w:val="0"/>
+          <w:i w:val="0"/>
+          <w:caps w:val="0"/>
+          <w:color w:val="404040"/>
+          <w:spacing w:val="0"/>
+          <w:kern w:val="0"/>
+          <w:sz w:val="24"/>
+          <w:szCs w:val="24"/>
+          <w:shd w:val="clear" w:fill="FCFCFC"/>
+          <w:lang w:val="en-US" w:eastAsia="zh-CN" w:bidi="ar"/>
+        </w:rPr>
+        <w:t>peer0.org1.example.com</w:t>
+      </w:r>
+      <w:r>
+        <w:rPr>
+          <w:rFonts w:hint="default" w:ascii="Arial" w:hAnsi="Arial" w:eastAsia="Arial" w:cs="Arial"/>
+          <w:b w:val="0"/>
+          <w:i w:val="0"/>
+          <w:caps w:val="0"/>
+          <w:color w:val="404040"/>
+          <w:spacing w:val="0"/>
+          <w:sz w:val="24"/>
+          <w:szCs w:val="24"/>
+          <w:shd w:val="clear" w:fill="FCFCFC"/>
+        </w:rPr>
+        <w:t>涉及的这些变量将被拷贝到CLI容器中，因此我们不需要复制它们。然而，如果你发送调用到其他的peer节点或者orderer，则需要相应地提供这些值</w:t>
+      </w:r>
+      <w:r>
+        <w:rPr>
+          <w:rFonts w:hint="eastAsia" w:ascii="Arial" w:hAnsi="Arial" w:eastAsia="宋体" w:cs="Arial"/>
+          <w:b w:val="0"/>
+          <w:i w:val="0"/>
+          <w:caps w:val="0"/>
+          <w:color w:val="404040"/>
+          <w:spacing w:val="0"/>
+          <w:sz w:val="24"/>
+          <w:szCs w:val="24"/>
+          <w:shd w:val="clear" w:fill="FCFCFC"/>
+          <w:lang w:eastAsia="zh-CN"/>
+        </w:rPr>
+        <w:t>。</w:t>
+      </w:r>
+    </w:p>
+    <w:p>
+      <w:pPr>
+        <w:rPr>
+          <w:rFonts w:hint="eastAsia" w:ascii="Arial" w:hAnsi="Arial" w:eastAsia="宋体" w:cs="Arial"/>
+          <w:b w:val="0"/>
+          <w:i w:val="0"/>
+          <w:caps w:val="0"/>
+          <w:color w:val="404040"/>
+          <w:spacing w:val="0"/>
+          <w:sz w:val="24"/>
+          <w:szCs w:val="24"/>
+          <w:shd w:val="clear" w:fill="FCFCFC"/>
+          <w:lang w:val="en-US" w:eastAsia="zh-CN"/>
+        </w:rPr>
+      </w:pPr>
+      <w:r>
+        <w:rPr>
+          <w:rFonts w:hint="eastAsia" w:ascii="Arial" w:hAnsi="Arial" w:eastAsia="宋体" w:cs="Arial"/>
+          <w:b w:val="0"/>
+          <w:i w:val="0"/>
+          <w:caps w:val="0"/>
+          <w:color w:val="404040"/>
+          <w:spacing w:val="0"/>
+          <w:sz w:val="24"/>
+          <w:szCs w:val="24"/>
+          <w:shd w:val="clear" w:fill="FCFCFC"/>
+          <w:lang w:val="en-US" w:eastAsia="zh-CN"/>
+        </w:rPr>
+        <w:t>命令如下：</w:t>
+      </w:r>
+    </w:p>
+    <w:p>
+      <w:pPr>
+        <w:keepNext w:val="0"/>
+        <w:keepLines w:val="0"/>
+        <w:pageBreakBefore w:val="0"/>
+        <w:widowControl w:val="0"/>
+        <w:numPr>
+          <w:ilvl w:val="0"/>
+          <w:numId w:val="0"/>
+        </w:numPr>
+        <w:kinsoku/>
+        <w:wordWrap w:val="0"/>
+        <w:overflowPunct/>
+        <w:topLinePunct w:val="0"/>
+        <w:autoSpaceDE/>
+        <w:autoSpaceDN/>
+        <w:bidi w:val="0"/>
+        <w:adjustRightInd/>
+        <w:snapToGrid/>
+        <w:spacing w:line="240" w:lineRule="auto"/>
+        <w:ind w:leftChars="0" w:right="0" w:rightChars="0"/>
+        <w:jc w:val="both"/>
+        <w:textAlignment w:val="auto"/>
+        <w:outlineLvl w:val="9"/>
+        <w:rPr>
+          <w:rStyle w:val="17"/>
+          <w:rFonts w:hint="eastAsia" w:ascii="Consolas" w:hAnsi="Consolas" w:eastAsia="Consolas" w:cs="Consolas"/>
+          <w:b w:val="0"/>
+          <w:i w:val="0"/>
+          <w:caps w:val="0"/>
+          <w:color w:val="333333"/>
+          <w:spacing w:val="0"/>
+          <w:kern w:val="0"/>
+          <w:sz w:val="18"/>
+          <w:szCs w:val="18"/>
+          <w:bdr w:val="single" w:color="E1E4E5" w:sz="6" w:space="0"/>
+          <w:shd w:val="clear" w:fill="FFFFFF"/>
+          <w:lang w:val="en-US" w:eastAsia="zh-CN" w:bidi="ar"/>
+        </w:rPr>
+      </w:pPr>
+      <w:r>
+        <w:rPr>
+          <w:rStyle w:val="17"/>
+          <w:rFonts w:hint="eastAsia" w:ascii="Consolas" w:hAnsi="Consolas" w:eastAsia="Consolas" w:cs="Consolas"/>
+          <w:b w:val="0"/>
+          <w:i w:val="0"/>
+          <w:caps w:val="0"/>
+          <w:color w:val="333333"/>
+          <w:spacing w:val="0"/>
+          <w:kern w:val="0"/>
+          <w:sz w:val="18"/>
+          <w:szCs w:val="18"/>
+          <w:bdr w:val="single" w:color="E1E4E5" w:sz="6" w:space="0"/>
+          <w:shd w:val="clear" w:fill="FFFFFF"/>
+          <w:lang w:val="en-US" w:eastAsia="zh-CN" w:bidi="ar"/>
+        </w:rPr>
+        <w:t>CORE_PEER_MSPCONFIGPATH=/opt/gopath/src/github.com/hyperledger/fabric/peer/crypto/peerOrganizations/org1.example.com/users/Admin@org1.example.com/msp</w:t>
+      </w:r>
+    </w:p>
+    <w:p>
+      <w:pPr>
+        <w:keepNext w:val="0"/>
+        <w:keepLines w:val="0"/>
+        <w:pageBreakBefore w:val="0"/>
+        <w:widowControl w:val="0"/>
+        <w:numPr>
+          <w:ilvl w:val="0"/>
+          <w:numId w:val="0"/>
+        </w:numPr>
+        <w:kinsoku/>
+        <w:wordWrap w:val="0"/>
+        <w:overflowPunct/>
+        <w:topLinePunct w:val="0"/>
+        <w:autoSpaceDE/>
+        <w:autoSpaceDN/>
+        <w:bidi w:val="0"/>
+        <w:adjustRightInd/>
+        <w:snapToGrid/>
+        <w:spacing w:line="240" w:lineRule="auto"/>
+        <w:ind w:leftChars="0" w:right="0" w:rightChars="0"/>
+        <w:jc w:val="both"/>
+        <w:textAlignment w:val="auto"/>
+        <w:outlineLvl w:val="9"/>
+        <w:rPr>
+          <w:rStyle w:val="17"/>
+          <w:rFonts w:hint="eastAsia" w:ascii="Consolas" w:hAnsi="Consolas" w:eastAsia="Consolas" w:cs="Consolas"/>
+          <w:b w:val="0"/>
+          <w:i w:val="0"/>
+          <w:caps w:val="0"/>
+          <w:color w:val="333333"/>
+          <w:spacing w:val="0"/>
+          <w:kern w:val="0"/>
+          <w:sz w:val="18"/>
+          <w:szCs w:val="18"/>
+          <w:bdr w:val="single" w:color="E1E4E5" w:sz="6" w:space="0"/>
+          <w:shd w:val="clear" w:fill="FFFFFF"/>
+          <w:lang w:val="en-US" w:eastAsia="zh-CN" w:bidi="ar"/>
+        </w:rPr>
+      </w:pPr>
+      <w:r>
+        <w:rPr>
+          <w:rStyle w:val="17"/>
+          <w:rFonts w:hint="eastAsia" w:ascii="Consolas" w:hAnsi="Consolas" w:eastAsia="Consolas" w:cs="Consolas"/>
+          <w:b w:val="0"/>
+          <w:i w:val="0"/>
+          <w:caps w:val="0"/>
+          <w:color w:val="333333"/>
+          <w:spacing w:val="0"/>
+          <w:kern w:val="0"/>
+          <w:sz w:val="18"/>
+          <w:szCs w:val="18"/>
+          <w:bdr w:val="single" w:color="E1E4E5" w:sz="6" w:space="0"/>
+          <w:shd w:val="clear" w:fill="FFFFFF"/>
+          <w:lang w:val="en-US" w:eastAsia="zh-CN" w:bidi="ar"/>
+        </w:rPr>
+        <w:t>CORE_PEER_ADDRESS=peer0.org1.example.com:7051</w:t>
+      </w:r>
+    </w:p>
+    <w:p>
+      <w:pPr>
+        <w:keepNext w:val="0"/>
+        <w:keepLines w:val="0"/>
+        <w:pageBreakBefore w:val="0"/>
+        <w:widowControl w:val="0"/>
+        <w:numPr>
+          <w:ilvl w:val="0"/>
+          <w:numId w:val="0"/>
+        </w:numPr>
+        <w:kinsoku/>
+        <w:wordWrap w:val="0"/>
+        <w:overflowPunct/>
+        <w:topLinePunct w:val="0"/>
+        <w:autoSpaceDE/>
+        <w:autoSpaceDN/>
+        <w:bidi w:val="0"/>
+        <w:adjustRightInd/>
+        <w:snapToGrid/>
+        <w:spacing w:line="240" w:lineRule="auto"/>
+        <w:ind w:leftChars="0" w:right="0" w:rightChars="0"/>
+        <w:jc w:val="both"/>
+        <w:textAlignment w:val="auto"/>
+        <w:outlineLvl w:val="9"/>
+        <w:rPr>
+          <w:rStyle w:val="17"/>
+          <w:rFonts w:hint="eastAsia" w:ascii="Consolas" w:hAnsi="Consolas" w:eastAsia="Consolas" w:cs="Consolas"/>
+          <w:b w:val="0"/>
+          <w:i w:val="0"/>
+          <w:caps w:val="0"/>
+          <w:color w:val="333333"/>
+          <w:spacing w:val="0"/>
+          <w:kern w:val="0"/>
+          <w:sz w:val="18"/>
+          <w:szCs w:val="18"/>
+          <w:bdr w:val="single" w:color="E1E4E5" w:sz="6" w:space="0"/>
+          <w:shd w:val="clear" w:fill="FFFFFF"/>
+          <w:lang w:val="en-US" w:eastAsia="zh-CN" w:bidi="ar"/>
+        </w:rPr>
+      </w:pPr>
+      <w:r>
+        <w:rPr>
+          <w:rStyle w:val="17"/>
+          <w:rFonts w:hint="eastAsia" w:ascii="Consolas" w:hAnsi="Consolas" w:eastAsia="Consolas" w:cs="Consolas"/>
+          <w:b w:val="0"/>
+          <w:i w:val="0"/>
+          <w:caps w:val="0"/>
+          <w:color w:val="333333"/>
+          <w:spacing w:val="0"/>
+          <w:kern w:val="0"/>
+          <w:sz w:val="18"/>
+          <w:szCs w:val="18"/>
+          <w:bdr w:val="single" w:color="E1E4E5" w:sz="6" w:space="0"/>
+          <w:shd w:val="clear" w:fill="FFFFFF"/>
+          <w:lang w:val="en-US" w:eastAsia="zh-CN" w:bidi="ar"/>
+        </w:rPr>
+        <w:t>CORE_PEER_LOCALMSPID="Org1MSP"</w:t>
+      </w:r>
+    </w:p>
+    <w:p>
+      <w:pPr>
+        <w:keepNext w:val="0"/>
+        <w:keepLines w:val="0"/>
+        <w:pageBreakBefore w:val="0"/>
+        <w:widowControl w:val="0"/>
+        <w:numPr>
+          <w:ilvl w:val="0"/>
+          <w:numId w:val="0"/>
+        </w:numPr>
+        <w:kinsoku/>
+        <w:wordWrap w:val="0"/>
+        <w:overflowPunct/>
+        <w:topLinePunct w:val="0"/>
+        <w:autoSpaceDE/>
+        <w:autoSpaceDN/>
+        <w:bidi w:val="0"/>
+        <w:adjustRightInd/>
+        <w:snapToGrid/>
+        <w:spacing w:line="240" w:lineRule="auto"/>
+        <w:ind w:leftChars="0" w:right="0" w:rightChars="0"/>
+        <w:jc w:val="both"/>
+        <w:textAlignment w:val="auto"/>
+        <w:outlineLvl w:val="9"/>
+        <w:rPr>
+          <w:rStyle w:val="17"/>
+          <w:rFonts w:hint="eastAsia" w:ascii="Consolas" w:hAnsi="Consolas" w:eastAsia="Consolas" w:cs="Consolas"/>
+          <w:b w:val="0"/>
+          <w:i w:val="0"/>
+          <w:caps w:val="0"/>
+          <w:color w:val="333333"/>
+          <w:spacing w:val="0"/>
+          <w:kern w:val="0"/>
+          <w:sz w:val="18"/>
+          <w:szCs w:val="18"/>
+          <w:bdr w:val="single" w:color="E1E4E5" w:sz="6" w:space="0"/>
+          <w:shd w:val="clear" w:fill="FFFFFF"/>
+          <w:lang w:val="en-US" w:eastAsia="zh-CN" w:bidi="ar"/>
+        </w:rPr>
+      </w:pPr>
+      <w:r>
+        <w:rPr>
+          <w:rStyle w:val="17"/>
+          <w:rFonts w:hint="eastAsia" w:ascii="Consolas" w:hAnsi="Consolas" w:eastAsia="Consolas" w:cs="Consolas"/>
+          <w:b w:val="0"/>
+          <w:i w:val="0"/>
+          <w:caps w:val="0"/>
+          <w:color w:val="333333"/>
+          <w:spacing w:val="0"/>
+          <w:kern w:val="0"/>
+          <w:sz w:val="18"/>
+          <w:szCs w:val="18"/>
+          <w:bdr w:val="single" w:color="E1E4E5" w:sz="6" w:space="0"/>
+          <w:shd w:val="clear" w:fill="FFFFFF"/>
+          <w:lang w:val="en-US" w:eastAsia="zh-CN" w:bidi="ar"/>
+        </w:rPr>
+        <w:t>CORE_PEER_TLS_ROOTCERT_FILE=/opt/gopath/src/github.com/hyperledger/fabric/peer/crypto/peerOrganizations/org1.example.com/peers/peer0.org1.example.com/tls/ca.crt</w:t>
+      </w:r>
+    </w:p>
+    <w:p>
+      <w:pPr>
+        <w:rPr>
+          <w:rFonts w:hint="eastAsia" w:ascii="Arial" w:hAnsi="Arial" w:eastAsia="Arial" w:cs="Arial"/>
+          <w:b w:val="0"/>
+          <w:i w:val="0"/>
+          <w:caps w:val="0"/>
+          <w:color w:val="404040"/>
+          <w:spacing w:val="0"/>
+          <w:kern w:val="0"/>
+          <w:sz w:val="24"/>
+          <w:szCs w:val="24"/>
+          <w:shd w:val="clear" w:fill="FCFCFC"/>
+          <w:lang w:val="en-US" w:eastAsia="zh-CN" w:bidi="ar"/>
+        </w:rPr>
+      </w:pPr>
+      <w:r>
+        <w:rPr>
+          <w:rFonts w:hint="eastAsia" w:ascii="Arial" w:hAnsi="Arial" w:eastAsia="宋体" w:cs="Arial"/>
+          <w:b w:val="0"/>
+          <w:i w:val="0"/>
+          <w:caps w:val="0"/>
+          <w:color w:val="404040"/>
+          <w:spacing w:val="0"/>
+          <w:sz w:val="24"/>
+          <w:szCs w:val="24"/>
+          <w:shd w:val="clear" w:fill="FCFCFC"/>
+          <w:lang w:eastAsia="zh-CN"/>
+        </w:rPr>
+        <w:t>切换到</w:t>
+      </w:r>
+      <w:r>
+        <w:rPr>
+          <w:rFonts w:hint="default" w:ascii="Arial" w:hAnsi="Arial" w:eastAsia="Arial" w:cs="Arial"/>
+          <w:b w:val="0"/>
+          <w:i w:val="0"/>
+          <w:caps w:val="0"/>
+          <w:color w:val="404040"/>
+          <w:spacing w:val="0"/>
+          <w:kern w:val="0"/>
+          <w:sz w:val="24"/>
+          <w:szCs w:val="24"/>
+          <w:shd w:val="clear" w:fill="FCFCFC"/>
+          <w:lang w:val="en-US" w:eastAsia="zh-CN" w:bidi="ar"/>
+        </w:rPr>
+        <w:t>peer0.org</w:t>
+      </w:r>
+      <w:r>
+        <w:rPr>
+          <w:rFonts w:hint="eastAsia" w:ascii="Arial" w:hAnsi="Arial" w:eastAsia="Arial" w:cs="Arial"/>
+          <w:b w:val="0"/>
+          <w:i w:val="0"/>
+          <w:caps w:val="0"/>
+          <w:color w:val="404040"/>
+          <w:spacing w:val="0"/>
+          <w:kern w:val="0"/>
+          <w:sz w:val="24"/>
+          <w:szCs w:val="24"/>
+          <w:shd w:val="clear" w:fill="FCFCFC"/>
+          <w:lang w:val="en-US" w:eastAsia="zh-CN" w:bidi="ar"/>
+        </w:rPr>
+        <w:t>2</w:t>
+      </w:r>
+      <w:r>
+        <w:rPr>
+          <w:rFonts w:hint="default" w:ascii="Arial" w:hAnsi="Arial" w:eastAsia="Arial" w:cs="Arial"/>
+          <w:b w:val="0"/>
+          <w:i w:val="0"/>
+          <w:caps w:val="0"/>
+          <w:color w:val="404040"/>
+          <w:spacing w:val="0"/>
+          <w:kern w:val="0"/>
+          <w:sz w:val="24"/>
+          <w:szCs w:val="24"/>
+          <w:shd w:val="clear" w:fill="FCFCFC"/>
+          <w:lang w:val="en-US" w:eastAsia="zh-CN" w:bidi="ar"/>
+        </w:rPr>
+        <w:t>.example.com</w:t>
+      </w:r>
+      <w:r>
+        <w:rPr>
+          <w:rFonts w:hint="eastAsia" w:ascii="Arial" w:hAnsi="Arial" w:eastAsia="Arial" w:cs="Arial"/>
+          <w:b w:val="0"/>
+          <w:i w:val="0"/>
+          <w:caps w:val="0"/>
+          <w:color w:val="404040"/>
+          <w:spacing w:val="0"/>
+          <w:kern w:val="0"/>
+          <w:sz w:val="24"/>
+          <w:szCs w:val="24"/>
+          <w:shd w:val="clear" w:fill="FCFCFC"/>
+          <w:lang w:val="en-US" w:eastAsia="zh-CN" w:bidi="ar"/>
+        </w:rPr>
+        <w:t>命令如下：</w:t>
+      </w:r>
+    </w:p>
+    <w:p>
+      <w:pPr>
+        <w:keepNext w:val="0"/>
+        <w:keepLines w:val="0"/>
+        <w:pageBreakBefore w:val="0"/>
+        <w:widowControl w:val="0"/>
+        <w:numPr>
+          <w:ilvl w:val="0"/>
+          <w:numId w:val="0"/>
+        </w:numPr>
+        <w:kinsoku/>
+        <w:wordWrap w:val="0"/>
+        <w:overflowPunct/>
+        <w:topLinePunct w:val="0"/>
+        <w:autoSpaceDE/>
+        <w:autoSpaceDN/>
+        <w:bidi w:val="0"/>
+        <w:adjustRightInd/>
+        <w:snapToGrid/>
+        <w:spacing w:line="240" w:lineRule="auto"/>
+        <w:ind w:leftChars="0" w:right="0" w:rightChars="0"/>
+        <w:jc w:val="both"/>
+        <w:textAlignment w:val="auto"/>
+        <w:outlineLvl w:val="9"/>
+        <w:rPr>
+          <w:rStyle w:val="17"/>
+          <w:rFonts w:hint="eastAsia" w:ascii="Consolas" w:hAnsi="Consolas" w:eastAsia="Consolas" w:cs="Consolas"/>
+          <w:b w:val="0"/>
+          <w:i w:val="0"/>
+          <w:caps w:val="0"/>
+          <w:color w:val="333333"/>
+          <w:spacing w:val="0"/>
+          <w:kern w:val="0"/>
+          <w:sz w:val="18"/>
+          <w:szCs w:val="18"/>
+          <w:bdr w:val="single" w:color="E1E4E5" w:sz="6" w:space="0"/>
+          <w:shd w:val="clear" w:fill="FFFFFF"/>
+          <w:lang w:val="en-US" w:eastAsia="zh-CN" w:bidi="ar"/>
+        </w:rPr>
+      </w:pPr>
+      <w:r>
+        <w:rPr>
+          <w:rStyle w:val="17"/>
+          <w:rFonts w:hint="eastAsia" w:ascii="Consolas" w:hAnsi="Consolas" w:eastAsia="Consolas" w:cs="Consolas"/>
+          <w:b w:val="0"/>
+          <w:i w:val="0"/>
+          <w:caps w:val="0"/>
+          <w:color w:val="333333"/>
+          <w:spacing w:val="0"/>
+          <w:kern w:val="0"/>
+          <w:sz w:val="18"/>
+          <w:szCs w:val="18"/>
+          <w:bdr w:val="single" w:color="E1E4E5" w:sz="6" w:space="0"/>
+          <w:shd w:val="clear" w:fill="FFFFFF"/>
+          <w:lang w:val="en-US" w:eastAsia="zh-CN" w:bidi="ar"/>
+        </w:rPr>
+        <w:t>CORE_PEER_MSPCONFIGPATH=/opt/gopath/src/github.com/hyperledger/fabric/peer/crypto/peerOrganizations/org2.example.com/users/Admin@org2.example.com/msp</w:t>
+      </w:r>
+    </w:p>
+    <w:p>
+      <w:pPr>
+        <w:keepNext w:val="0"/>
+        <w:keepLines w:val="0"/>
+        <w:pageBreakBefore w:val="0"/>
+        <w:widowControl w:val="0"/>
+        <w:numPr>
+          <w:ilvl w:val="0"/>
+          <w:numId w:val="0"/>
+        </w:numPr>
+        <w:kinsoku/>
+        <w:wordWrap w:val="0"/>
+        <w:overflowPunct/>
+        <w:topLinePunct w:val="0"/>
+        <w:autoSpaceDE/>
+        <w:autoSpaceDN/>
+        <w:bidi w:val="0"/>
+        <w:adjustRightInd/>
+        <w:snapToGrid/>
+        <w:spacing w:line="240" w:lineRule="auto"/>
+        <w:ind w:leftChars="0" w:right="0" w:rightChars="0"/>
+        <w:jc w:val="both"/>
+        <w:textAlignment w:val="auto"/>
+        <w:outlineLvl w:val="9"/>
+        <w:rPr>
+          <w:rStyle w:val="17"/>
+          <w:rFonts w:hint="eastAsia" w:ascii="Consolas" w:hAnsi="Consolas" w:eastAsia="Consolas" w:cs="Consolas"/>
+          <w:b w:val="0"/>
+          <w:i w:val="0"/>
+          <w:caps w:val="0"/>
+          <w:color w:val="333333"/>
+          <w:spacing w:val="0"/>
+          <w:kern w:val="0"/>
+          <w:sz w:val="18"/>
+          <w:szCs w:val="18"/>
+          <w:bdr w:val="single" w:color="E1E4E5" w:sz="6" w:space="0"/>
+          <w:shd w:val="clear" w:fill="FFFFFF"/>
+          <w:lang w:val="en-US" w:eastAsia="zh-CN" w:bidi="ar"/>
+        </w:rPr>
+      </w:pPr>
+      <w:r>
+        <w:rPr>
+          <w:rStyle w:val="17"/>
+          <w:rFonts w:hint="eastAsia" w:ascii="Consolas" w:hAnsi="Consolas" w:eastAsia="Consolas" w:cs="Consolas"/>
+          <w:b w:val="0"/>
+          <w:i w:val="0"/>
+          <w:caps w:val="0"/>
+          <w:color w:val="333333"/>
+          <w:spacing w:val="0"/>
+          <w:kern w:val="0"/>
+          <w:sz w:val="18"/>
+          <w:szCs w:val="18"/>
+          <w:bdr w:val="single" w:color="E1E4E5" w:sz="6" w:space="0"/>
+          <w:shd w:val="clear" w:fill="FFFFFF"/>
+          <w:lang w:val="en-US" w:eastAsia="zh-CN" w:bidi="ar"/>
+        </w:rPr>
+        <w:t>CORE_PEER_ADDRESS=peer0.org2.example.com:7051</w:t>
+      </w:r>
+    </w:p>
+    <w:p>
+      <w:pPr>
+        <w:keepNext w:val="0"/>
+        <w:keepLines w:val="0"/>
+        <w:pageBreakBefore w:val="0"/>
+        <w:widowControl w:val="0"/>
+        <w:numPr>
+          <w:ilvl w:val="0"/>
+          <w:numId w:val="0"/>
+        </w:numPr>
+        <w:kinsoku/>
+        <w:wordWrap w:val="0"/>
+        <w:overflowPunct/>
+        <w:topLinePunct w:val="0"/>
+        <w:autoSpaceDE/>
+        <w:autoSpaceDN/>
+        <w:bidi w:val="0"/>
+        <w:adjustRightInd/>
+        <w:snapToGrid/>
+        <w:spacing w:line="240" w:lineRule="auto"/>
+        <w:ind w:leftChars="0" w:right="0" w:rightChars="0"/>
+        <w:jc w:val="both"/>
+        <w:textAlignment w:val="auto"/>
+        <w:outlineLvl w:val="9"/>
+        <w:rPr>
+          <w:rStyle w:val="17"/>
+          <w:rFonts w:hint="eastAsia" w:ascii="Consolas" w:hAnsi="Consolas" w:eastAsia="Consolas" w:cs="Consolas"/>
+          <w:b w:val="0"/>
+          <w:i w:val="0"/>
+          <w:caps w:val="0"/>
+          <w:color w:val="333333"/>
+          <w:spacing w:val="0"/>
+          <w:kern w:val="0"/>
+          <w:sz w:val="18"/>
+          <w:szCs w:val="18"/>
+          <w:bdr w:val="single" w:color="E1E4E5" w:sz="6" w:space="0"/>
+          <w:shd w:val="clear" w:fill="FFFFFF"/>
+          <w:lang w:val="en-US" w:eastAsia="zh-CN" w:bidi="ar"/>
+        </w:rPr>
+      </w:pPr>
+      <w:r>
+        <w:rPr>
+          <w:rStyle w:val="17"/>
+          <w:rFonts w:hint="eastAsia" w:ascii="Consolas" w:hAnsi="Consolas" w:eastAsia="Consolas" w:cs="Consolas"/>
+          <w:b w:val="0"/>
+          <w:i w:val="0"/>
+          <w:caps w:val="0"/>
+          <w:color w:val="333333"/>
+          <w:spacing w:val="0"/>
+          <w:kern w:val="0"/>
+          <w:sz w:val="18"/>
+          <w:szCs w:val="18"/>
+          <w:bdr w:val="single" w:color="E1E4E5" w:sz="6" w:space="0"/>
+          <w:shd w:val="clear" w:fill="FFFFFF"/>
+          <w:lang w:val="en-US" w:eastAsia="zh-CN" w:bidi="ar"/>
+        </w:rPr>
+        <w:t>CORE_PEER_LOCALMSPID="Org2MSP"</w:t>
+      </w:r>
+    </w:p>
+    <w:p>
+      <w:pPr>
+        <w:keepNext w:val="0"/>
+        <w:keepLines w:val="0"/>
+        <w:pageBreakBefore w:val="0"/>
+        <w:widowControl w:val="0"/>
+        <w:numPr>
+          <w:ilvl w:val="0"/>
+          <w:numId w:val="0"/>
+        </w:numPr>
+        <w:kinsoku/>
+        <w:wordWrap w:val="0"/>
+        <w:overflowPunct/>
+        <w:topLinePunct w:val="0"/>
+        <w:autoSpaceDE/>
+        <w:autoSpaceDN/>
+        <w:bidi w:val="0"/>
+        <w:adjustRightInd/>
+        <w:snapToGrid/>
+        <w:spacing w:line="240" w:lineRule="auto"/>
+        <w:ind w:leftChars="0" w:right="0" w:rightChars="0"/>
+        <w:jc w:val="both"/>
+        <w:textAlignment w:val="auto"/>
+        <w:outlineLvl w:val="9"/>
+        <w:rPr>
+          <w:rFonts w:hint="eastAsia" w:ascii="Arial" w:hAnsi="Arial" w:eastAsia="宋体" w:cs="Arial"/>
+          <w:b w:val="0"/>
+          <w:i w:val="0"/>
+          <w:caps w:val="0"/>
+          <w:color w:val="404040"/>
+          <w:spacing w:val="0"/>
+          <w:sz w:val="24"/>
+          <w:szCs w:val="24"/>
+          <w:shd w:val="clear" w:fill="FCFCFC"/>
+          <w:lang w:val="en-US" w:eastAsia="zh-CN"/>
+        </w:rPr>
+      </w:pPr>
+      <w:r>
+        <w:rPr>
+          <w:rStyle w:val="17"/>
+          <w:rFonts w:hint="eastAsia" w:ascii="Consolas" w:hAnsi="Consolas" w:eastAsia="Consolas" w:cs="Consolas"/>
+          <w:b w:val="0"/>
+          <w:i w:val="0"/>
+          <w:caps w:val="0"/>
+          <w:color w:val="333333"/>
+          <w:spacing w:val="0"/>
+          <w:kern w:val="0"/>
+          <w:sz w:val="18"/>
+          <w:szCs w:val="18"/>
+          <w:bdr w:val="single" w:color="E1E4E5" w:sz="6" w:space="0"/>
+          <w:shd w:val="clear" w:fill="FFFFFF"/>
+          <w:lang w:val="en-US" w:eastAsia="zh-CN" w:bidi="ar"/>
+        </w:rPr>
+        <w:t>CORE_PEER_TLS_ROOTCERT_FILE=/opt/gopath/src/github.com/hyperledger/fabric/peer/crypto/peerOrganizations/org2.example.com/peers/peer0.org2.example.com/tls/ca.crt</w:t>
+      </w:r>
+    </w:p>
+    <w:p>
+      <w:pPr>
+        <w:pStyle w:val="3"/>
+      </w:pPr>
+      <w:r>
+        <w:rPr>
+          <w:rFonts w:hint="eastAsia"/>
+          <w:lang w:eastAsia="zh-CN"/>
+        </w:rPr>
+        <w:t>创建和加入</w:t>
+      </w:r>
+      <w:r>
+        <w:rPr>
+          <w:rFonts w:hint="eastAsia"/>
+          <w:lang w:val="en-US" w:eastAsia="zh-CN"/>
+        </w:rPr>
+        <w:t>channel</w:t>
+      </w:r>
+    </w:p>
+    <w:p>
+      <w:pPr>
+        <w:rPr>
+          <w:rFonts w:hint="eastAsia" w:ascii="Arial" w:hAnsi="Arial" w:eastAsia="宋体" w:cs="Arial"/>
+          <w:b w:val="0"/>
+          <w:i w:val="0"/>
+          <w:caps w:val="0"/>
+          <w:color w:val="404040"/>
+          <w:spacing w:val="0"/>
+          <w:sz w:val="24"/>
+          <w:szCs w:val="24"/>
+          <w:shd w:val="clear" w:fill="FCFCFC"/>
+          <w:lang w:val="en-US" w:eastAsia="zh-CN"/>
+        </w:rPr>
+      </w:pPr>
+      <w:r>
+        <w:rPr>
+          <w:rFonts w:hint="default" w:ascii="Arial" w:hAnsi="Arial" w:eastAsia="宋体" w:cs="Arial"/>
+          <w:b w:val="0"/>
+          <w:i w:val="0"/>
+          <w:caps w:val="0"/>
+          <w:color w:val="404040"/>
+          <w:spacing w:val="0"/>
+          <w:sz w:val="24"/>
+          <w:szCs w:val="24"/>
+          <w:shd w:val="clear" w:fill="FCFCFC"/>
+          <w:lang w:val="en-US" w:eastAsia="zh-CN"/>
+        </w:rPr>
+        <w:t>我们将使用</w:t>
+      </w:r>
+      <w:r>
+        <w:rPr>
+          <w:rFonts w:hint="eastAsia" w:ascii="Arial" w:hAnsi="Arial" w:eastAsia="宋体" w:cs="Arial"/>
+          <w:b w:val="0"/>
+          <w:i w:val="0"/>
+          <w:caps w:val="0"/>
+          <w:color w:val="404040"/>
+          <w:spacing w:val="0"/>
+          <w:sz w:val="24"/>
+          <w:szCs w:val="24"/>
+          <w:shd w:val="clear" w:fill="FCFCFC"/>
+          <w:lang w:val="en-US" w:eastAsia="zh-CN"/>
+        </w:rPr>
+        <w:t>docker exec</w:t>
+      </w:r>
+      <w:r>
+        <w:rPr>
+          <w:rFonts w:hint="default" w:ascii="Arial" w:hAnsi="Arial" w:eastAsia="宋体" w:cs="Arial"/>
+          <w:b w:val="0"/>
+          <w:i w:val="0"/>
+          <w:caps w:val="0"/>
+          <w:color w:val="404040"/>
+          <w:spacing w:val="0"/>
+          <w:sz w:val="24"/>
+          <w:szCs w:val="24"/>
+          <w:shd w:val="clear" w:fill="FCFCFC"/>
+          <w:lang w:val="en-US" w:eastAsia="zh-CN"/>
+        </w:rPr>
+        <w:t>命令进入CLI容器：</w:t>
+      </w:r>
+    </w:p>
+    <w:p>
+      <w:pPr>
+        <w:keepNext w:val="0"/>
+        <w:keepLines w:val="0"/>
+        <w:pageBreakBefore w:val="0"/>
+        <w:widowControl w:val="0"/>
+        <w:numPr>
+          <w:ilvl w:val="0"/>
+          <w:numId w:val="0"/>
+        </w:numPr>
+        <w:kinsoku/>
+        <w:wordWrap w:val="0"/>
+        <w:overflowPunct/>
+        <w:topLinePunct w:val="0"/>
+        <w:autoSpaceDE/>
+        <w:autoSpaceDN/>
+        <w:bidi w:val="0"/>
+        <w:adjustRightInd/>
+        <w:snapToGrid/>
+        <w:spacing w:line="240" w:lineRule="auto"/>
+        <w:ind w:leftChars="0" w:right="0" w:rightChars="0" w:firstLine="420" w:firstLineChars="0"/>
+        <w:jc w:val="both"/>
+        <w:textAlignment w:val="auto"/>
+        <w:outlineLvl w:val="9"/>
+        <w:rPr>
+          <w:rStyle w:val="17"/>
+          <w:rFonts w:hint="default" w:ascii="Consolas" w:hAnsi="Consolas" w:eastAsia="Consolas" w:cs="Consolas"/>
+          <w:b w:val="0"/>
+          <w:i w:val="0"/>
+          <w:caps w:val="0"/>
+          <w:color w:val="333333"/>
+          <w:spacing w:val="0"/>
+          <w:kern w:val="0"/>
+          <w:sz w:val="18"/>
+          <w:szCs w:val="18"/>
+          <w:bdr w:val="single" w:color="E1E4E5" w:sz="6" w:space="0"/>
+          <w:shd w:val="clear" w:fill="FFFFFF"/>
+          <w:lang w:val="en-US" w:eastAsia="zh-CN" w:bidi="ar"/>
+        </w:rPr>
+      </w:pPr>
+      <w:r>
+        <w:rPr>
+          <w:rStyle w:val="17"/>
+          <w:rFonts w:hint="default" w:ascii="Consolas" w:hAnsi="Consolas" w:eastAsia="Consolas" w:cs="Consolas"/>
+          <w:b w:val="0"/>
+          <w:i w:val="0"/>
+          <w:caps w:val="0"/>
+          <w:color w:val="333333"/>
+          <w:spacing w:val="0"/>
+          <w:kern w:val="0"/>
+          <w:sz w:val="18"/>
+          <w:szCs w:val="18"/>
+          <w:bdr w:val="single" w:color="E1E4E5" w:sz="6" w:space="0"/>
+          <w:shd w:val="clear" w:fill="FFFFFF"/>
+          <w:lang w:val="en-US" w:eastAsia="zh-CN" w:bidi="ar"/>
+        </w:rPr>
+        <w:t>docker exec -it cli bash</w:t>
+      </w:r>
+    </w:p>
+    <w:p>
+      <w:pPr>
+        <w:keepNext w:val="0"/>
+        <w:keepLines w:val="0"/>
+        <w:pageBreakBefore w:val="0"/>
+        <w:widowControl w:val="0"/>
+        <w:numPr>
+          <w:ilvl w:val="0"/>
+          <w:numId w:val="0"/>
+        </w:numPr>
+        <w:kinsoku/>
+        <w:wordWrap w:val="0"/>
+        <w:overflowPunct/>
+        <w:topLinePunct w:val="0"/>
+        <w:autoSpaceDE/>
+        <w:autoSpaceDN/>
+        <w:bidi w:val="0"/>
+        <w:adjustRightInd/>
+        <w:snapToGrid/>
+        <w:spacing w:line="240" w:lineRule="auto"/>
+        <w:ind w:leftChars="0" w:right="0" w:rightChars="0" w:firstLine="420" w:firstLineChars="0"/>
+        <w:jc w:val="both"/>
+        <w:textAlignment w:val="auto"/>
+        <w:outlineLvl w:val="9"/>
+        <w:rPr>
+          <w:rStyle w:val="17"/>
+          <w:rFonts w:hint="eastAsia" w:ascii="Consolas" w:hAnsi="Consolas" w:eastAsia="Consolas" w:cs="Consolas"/>
+          <w:b w:val="0"/>
+          <w:i w:val="0"/>
+          <w:caps w:val="0"/>
+          <w:color w:val="333333"/>
+          <w:spacing w:val="0"/>
+          <w:kern w:val="0"/>
+          <w:sz w:val="18"/>
+          <w:szCs w:val="18"/>
+          <w:bdr w:val="single" w:color="E1E4E5" w:sz="6" w:space="0"/>
+          <w:shd w:val="clear" w:fill="FFFFFF"/>
+          <w:lang w:val="en-US" w:eastAsia="zh-CN" w:bidi="ar"/>
+        </w:rPr>
+      </w:pPr>
+    </w:p>
+    <w:p>
+      <w:pPr>
+        <w:rPr>
+          <w:rFonts w:hint="default" w:ascii="Arial" w:hAnsi="Arial" w:eastAsia="宋体" w:cs="Arial"/>
+          <w:b w:val="0"/>
+          <w:i w:val="0"/>
+          <w:caps w:val="0"/>
+          <w:color w:val="404040"/>
+          <w:spacing w:val="0"/>
+          <w:sz w:val="24"/>
+          <w:szCs w:val="24"/>
+          <w:shd w:val="clear" w:fill="FCFCFC"/>
+          <w:lang w:eastAsia="zh-CN"/>
+        </w:rPr>
+      </w:pPr>
+      <w:r>
+        <w:rPr>
+          <w:rFonts w:hint="default" w:ascii="Arial" w:hAnsi="Arial" w:eastAsia="宋体" w:cs="Arial"/>
+          <w:b w:val="0"/>
+          <w:i w:val="0"/>
+          <w:caps w:val="0"/>
+          <w:color w:val="404040"/>
+          <w:spacing w:val="0"/>
+          <w:sz w:val="24"/>
+          <w:szCs w:val="24"/>
+          <w:shd w:val="clear" w:fill="FCFCFC"/>
+          <w:lang w:eastAsia="zh-CN"/>
+        </w:rPr>
+        <w:t>如果成功，你将看到下列信息：</w:t>
+      </w:r>
+    </w:p>
+    <w:p>
+      <w:pPr>
+        <w:keepNext w:val="0"/>
+        <w:keepLines w:val="0"/>
+        <w:pageBreakBefore w:val="0"/>
+        <w:widowControl w:val="0"/>
+        <w:numPr>
+          <w:ilvl w:val="0"/>
+          <w:numId w:val="0"/>
+        </w:numPr>
+        <w:kinsoku/>
+        <w:wordWrap w:val="0"/>
+        <w:overflowPunct/>
+        <w:topLinePunct w:val="0"/>
+        <w:autoSpaceDE/>
+        <w:autoSpaceDN/>
+        <w:bidi w:val="0"/>
+        <w:adjustRightInd/>
+        <w:snapToGrid/>
+        <w:spacing w:line="240" w:lineRule="auto"/>
+        <w:ind w:leftChars="0" w:right="0" w:rightChars="0" w:firstLine="420" w:firstLineChars="0"/>
+        <w:jc w:val="both"/>
+        <w:textAlignment w:val="auto"/>
+        <w:outlineLvl w:val="9"/>
+        <w:rPr>
+          <w:rStyle w:val="17"/>
+          <w:rFonts w:hint="default" w:ascii="Consolas" w:hAnsi="Consolas" w:eastAsia="Consolas" w:cs="Consolas"/>
+          <w:b w:val="0"/>
+          <w:i w:val="0"/>
+          <w:caps w:val="0"/>
+          <w:color w:val="333333"/>
+          <w:spacing w:val="0"/>
+          <w:kern w:val="0"/>
+          <w:sz w:val="18"/>
+          <w:szCs w:val="18"/>
+          <w:bdr w:val="single" w:color="E1E4E5" w:sz="6" w:space="0"/>
+          <w:shd w:val="clear" w:fill="FFFFFF"/>
+          <w:lang w:val="en-US" w:eastAsia="zh-CN" w:bidi="ar"/>
+        </w:rPr>
+      </w:pPr>
+      <w:r>
+        <w:rPr>
+          <w:rStyle w:val="17"/>
+          <w:rFonts w:hint="default" w:ascii="Consolas" w:hAnsi="Consolas" w:eastAsia="Consolas" w:cs="Consolas"/>
+          <w:b w:val="0"/>
+          <w:i w:val="0"/>
+          <w:caps w:val="0"/>
+          <w:color w:val="333333"/>
+          <w:spacing w:val="0"/>
+          <w:kern w:val="0"/>
+          <w:sz w:val="18"/>
+          <w:szCs w:val="18"/>
+          <w:bdr w:val="single" w:color="E1E4E5" w:sz="6" w:space="0"/>
+          <w:shd w:val="clear" w:fill="FFFFFF"/>
+          <w:lang w:val="en-US" w:eastAsia="zh-CN" w:bidi="ar"/>
+        </w:rPr>
+        <w:t>root@0d78bb69300d:/opt/gopath/src/github.com/hyperledger/fabric/peer#</w:t>
+      </w:r>
+    </w:p>
+    <w:p>
+      <w:pPr>
+        <w:keepNext w:val="0"/>
+        <w:keepLines w:val="0"/>
+        <w:pageBreakBefore w:val="0"/>
+        <w:widowControl w:val="0"/>
+        <w:numPr>
+          <w:ilvl w:val="0"/>
+          <w:numId w:val="0"/>
+        </w:numPr>
+        <w:kinsoku/>
+        <w:wordWrap w:val="0"/>
+        <w:overflowPunct/>
+        <w:topLinePunct w:val="0"/>
+        <w:autoSpaceDE/>
+        <w:autoSpaceDN/>
+        <w:bidi w:val="0"/>
+        <w:adjustRightInd/>
+        <w:snapToGrid/>
+        <w:spacing w:line="240" w:lineRule="auto"/>
+        <w:ind w:leftChars="0" w:right="0" w:rightChars="0" w:firstLine="420" w:firstLineChars="0"/>
+        <w:jc w:val="both"/>
+        <w:textAlignment w:val="auto"/>
+        <w:outlineLvl w:val="9"/>
+        <w:rPr>
+          <w:rStyle w:val="17"/>
+          <w:rFonts w:hint="default" w:ascii="Consolas" w:hAnsi="Consolas" w:eastAsia="Consolas" w:cs="Consolas"/>
+          <w:b w:val="0"/>
+          <w:i w:val="0"/>
+          <w:caps w:val="0"/>
+          <w:color w:val="333333"/>
+          <w:spacing w:val="0"/>
+          <w:kern w:val="0"/>
+          <w:sz w:val="18"/>
+          <w:szCs w:val="18"/>
+          <w:bdr w:val="single" w:color="E1E4E5" w:sz="6" w:space="0"/>
+          <w:shd w:val="clear" w:fill="FFFFFF"/>
+          <w:lang w:val="en-US" w:eastAsia="zh-CN" w:bidi="ar"/>
+        </w:rPr>
+      </w:pPr>
+    </w:p>
+    <w:p>
+      <w:pPr>
+        <w:rPr>
+          <w:rFonts w:hint="eastAsia" w:ascii="Arial" w:hAnsi="Arial" w:eastAsia="宋体" w:cs="Arial"/>
+          <w:b w:val="0"/>
+          <w:i w:val="0"/>
+          <w:caps w:val="0"/>
+          <w:color w:val="404040"/>
+          <w:spacing w:val="0"/>
+          <w:sz w:val="24"/>
+          <w:szCs w:val="24"/>
+          <w:shd w:val="clear" w:fill="FCFCFC"/>
+          <w:lang w:val="en-US" w:eastAsia="zh-CN"/>
+        </w:rPr>
+      </w:pPr>
+      <w:r>
+        <w:rPr>
+          <w:rFonts w:hint="default" w:ascii="Arial" w:hAnsi="Arial" w:eastAsia="宋体" w:cs="Arial"/>
+          <w:b w:val="0"/>
+          <w:i w:val="0"/>
+          <w:caps w:val="0"/>
+          <w:color w:val="404040"/>
+          <w:spacing w:val="0"/>
+          <w:sz w:val="24"/>
+          <w:szCs w:val="24"/>
+          <w:shd w:val="clear" w:fill="FCFCFC"/>
+          <w:lang w:val="en-US" w:eastAsia="zh-CN"/>
+        </w:rPr>
+        <w:t>回想以下，我们使用configtxgen工具生成信道配置-</w:t>
+      </w:r>
+      <w:r>
+        <w:rPr>
+          <w:rFonts w:hint="eastAsia" w:ascii="Arial" w:hAnsi="Arial" w:eastAsia="宋体" w:cs="Arial"/>
+          <w:b w:val="0"/>
+          <w:i w:val="0"/>
+          <w:caps w:val="0"/>
+          <w:color w:val="404040"/>
+          <w:spacing w:val="0"/>
+          <w:sz w:val="24"/>
+          <w:szCs w:val="24"/>
+          <w:shd w:val="clear" w:fill="FCFCFC"/>
+          <w:lang w:val="en-US" w:eastAsia="zh-CN"/>
+        </w:rPr>
+        <w:t>channel.tx</w:t>
+      </w:r>
+      <w:r>
+        <w:rPr>
+          <w:rFonts w:hint="default" w:ascii="Arial" w:hAnsi="Arial" w:eastAsia="宋体" w:cs="Arial"/>
+          <w:b w:val="0"/>
+          <w:i w:val="0"/>
+          <w:caps w:val="0"/>
+          <w:color w:val="404040"/>
+          <w:spacing w:val="0"/>
+          <w:sz w:val="24"/>
+          <w:szCs w:val="24"/>
+          <w:shd w:val="clear" w:fill="FCFCFC"/>
+          <w:lang w:val="en-US" w:eastAsia="zh-CN"/>
+        </w:rPr>
+        <w:t>。我们将这个配置作为请求的一部分传递给order。</w:t>
+      </w:r>
+    </w:p>
+    <w:p>
+      <w:pPr>
+        <w:rPr>
+          <w:rFonts w:hint="eastAsia" w:ascii="Arial" w:hAnsi="Arial" w:eastAsia="宋体" w:cs="Arial"/>
+          <w:b w:val="0"/>
+          <w:i w:val="0"/>
+          <w:caps w:val="0"/>
+          <w:color w:val="404040"/>
+          <w:spacing w:val="0"/>
+          <w:sz w:val="24"/>
+          <w:szCs w:val="24"/>
+          <w:shd w:val="clear" w:fill="FCFCFC"/>
+          <w:lang w:val="en-US" w:eastAsia="zh-CN"/>
+        </w:rPr>
+      </w:pPr>
+      <w:r>
+        <w:rPr>
+          <w:rFonts w:hint="eastAsia" w:ascii="Arial" w:hAnsi="Arial" w:eastAsia="宋体" w:cs="Arial"/>
+          <w:b w:val="0"/>
+          <w:i w:val="0"/>
+          <w:caps w:val="0"/>
+          <w:color w:val="404040"/>
+          <w:spacing w:val="0"/>
+          <w:sz w:val="24"/>
+          <w:szCs w:val="24"/>
+          <w:shd w:val="clear" w:fill="FCFCFC"/>
+          <w:lang w:val="en-US" w:eastAsia="zh-CN"/>
+        </w:rPr>
+        <w:t>注意</w:t>
+      </w:r>
+      <w:r>
+        <w:rPr>
+          <w:rFonts w:hint="default" w:ascii="Arial" w:hAnsi="Arial" w:eastAsia="宋体" w:cs="Arial"/>
+          <w:b w:val="0"/>
+          <w:i w:val="0"/>
+          <w:caps w:val="0"/>
+          <w:color w:val="404040"/>
+          <w:spacing w:val="0"/>
+          <w:sz w:val="24"/>
+          <w:szCs w:val="24"/>
+          <w:shd w:val="clear" w:fill="FCFCFC"/>
+          <w:lang w:val="en-US" w:eastAsia="zh-CN"/>
+        </w:rPr>
+        <w:t>-- cafile</w:t>
+      </w:r>
+      <w:r>
+        <w:rPr>
+          <w:rFonts w:hint="eastAsia" w:ascii="Arial" w:hAnsi="Arial" w:eastAsia="宋体" w:cs="Arial"/>
+          <w:b w:val="0"/>
+          <w:i w:val="0"/>
+          <w:caps w:val="0"/>
+          <w:color w:val="404040"/>
+          <w:spacing w:val="0"/>
+          <w:sz w:val="24"/>
+          <w:szCs w:val="24"/>
+          <w:shd w:val="clear" w:fill="FCFCFC"/>
+          <w:lang w:val="en-US" w:eastAsia="zh-CN"/>
+        </w:rPr>
+        <w:t>会作为命令的一部分。这是orderer的root cert的本地路径，允许我们去验证TLS握手。</w:t>
+      </w:r>
+    </w:p>
+    <w:p>
+      <w:pPr>
+        <w:rPr>
+          <w:rFonts w:hint="default" w:ascii="Arial" w:hAnsi="Arial" w:eastAsia="宋体" w:cs="Arial"/>
+          <w:b w:val="0"/>
+          <w:i w:val="0"/>
+          <w:caps w:val="0"/>
+          <w:color w:val="404040"/>
+          <w:spacing w:val="0"/>
+          <w:sz w:val="24"/>
+          <w:szCs w:val="24"/>
+          <w:shd w:val="clear" w:fill="FCFCFC"/>
+          <w:lang w:val="en-US" w:eastAsia="zh-CN"/>
+        </w:rPr>
+      </w:pPr>
+      <w:r>
+        <w:rPr>
+          <w:rFonts w:hint="default" w:ascii="Arial" w:hAnsi="Arial" w:eastAsia="宋体" w:cs="Arial"/>
+          <w:b w:val="0"/>
+          <w:i w:val="0"/>
+          <w:caps w:val="0"/>
+          <w:color w:val="404040"/>
+          <w:spacing w:val="0"/>
+          <w:sz w:val="24"/>
+          <w:szCs w:val="24"/>
+          <w:shd w:val="clear" w:fill="FCFCFC"/>
+          <w:lang w:val="en-US" w:eastAsia="zh-CN"/>
+        </w:rPr>
+        <w:t>我们使用-c标志指定channel的名字，-f标志指定配置交易。在这个例子中它是channel.tx，当然你也可以使用不同的名称，挂载你自己的交易配置。</w:t>
+      </w:r>
+    </w:p>
+    <w:p>
+      <w:pPr>
+        <w:rPr>
+          <w:rFonts w:hint="default" w:ascii="Arial" w:hAnsi="Arial" w:eastAsia="宋体" w:cs="Arial"/>
+          <w:b w:val="0"/>
+          <w:i w:val="0"/>
+          <w:caps w:val="0"/>
+          <w:color w:val="404040"/>
+          <w:spacing w:val="0"/>
+          <w:sz w:val="24"/>
+          <w:szCs w:val="24"/>
+          <w:shd w:val="clear" w:fill="FCFCFC"/>
+          <w:lang w:val="en-US" w:eastAsia="zh-CN"/>
+        </w:rPr>
+      </w:pPr>
+      <w:r>
+        <w:rPr>
+          <w:rFonts w:hint="eastAsia" w:ascii="Arial" w:hAnsi="Arial" w:eastAsia="宋体" w:cs="Arial"/>
+          <w:b w:val="0"/>
+          <w:i w:val="0"/>
+          <w:caps w:val="0"/>
+          <w:color w:val="404040"/>
+          <w:spacing w:val="0"/>
+          <w:sz w:val="24"/>
+          <w:szCs w:val="24"/>
+          <w:shd w:val="clear" w:fill="FCFCFC"/>
+          <w:lang w:val="en-US" w:eastAsia="zh-CN"/>
+        </w:rPr>
+        <w:t>创建channel的命令如下：</w:t>
+      </w:r>
+    </w:p>
+    <w:p>
+      <w:pPr>
+        <w:keepNext w:val="0"/>
+        <w:keepLines w:val="0"/>
+        <w:pageBreakBefore w:val="0"/>
+        <w:widowControl w:val="0"/>
+        <w:numPr>
+          <w:ilvl w:val="0"/>
+          <w:numId w:val="0"/>
+        </w:numPr>
+        <w:kinsoku/>
+        <w:wordWrap w:val="0"/>
+        <w:overflowPunct/>
+        <w:topLinePunct w:val="0"/>
+        <w:autoSpaceDE/>
+        <w:autoSpaceDN/>
+        <w:bidi w:val="0"/>
+        <w:adjustRightInd/>
+        <w:snapToGrid/>
+        <w:spacing w:line="240" w:lineRule="auto"/>
+        <w:ind w:leftChars="0" w:right="0" w:rightChars="0"/>
+        <w:jc w:val="both"/>
+        <w:textAlignment w:val="auto"/>
+        <w:outlineLvl w:val="9"/>
+        <w:rPr>
+          <w:rStyle w:val="17"/>
+          <w:rFonts w:hint="default" w:ascii="Consolas" w:hAnsi="Consolas" w:eastAsia="Consolas" w:cs="Consolas"/>
+          <w:b w:val="0"/>
+          <w:i w:val="0"/>
+          <w:caps w:val="0"/>
+          <w:color w:val="333333"/>
+          <w:spacing w:val="0"/>
+          <w:kern w:val="0"/>
+          <w:sz w:val="18"/>
+          <w:szCs w:val="18"/>
+          <w:bdr w:val="single" w:color="E1E4E5" w:sz="6" w:space="0"/>
+          <w:shd w:val="clear" w:fill="FFFFFF"/>
+          <w:lang w:val="en-US" w:eastAsia="zh-CN" w:bidi="ar"/>
+        </w:rPr>
+      </w:pPr>
+      <w:r>
+        <w:rPr>
+          <w:rStyle w:val="17"/>
+          <w:rFonts w:hint="eastAsia" w:ascii="Consolas" w:hAnsi="Consolas" w:eastAsia="Consolas" w:cs="Consolas"/>
+          <w:b w:val="0"/>
+          <w:i w:val="0"/>
+          <w:caps w:val="0"/>
+          <w:color w:val="333333"/>
+          <w:spacing w:val="0"/>
+          <w:kern w:val="0"/>
+          <w:sz w:val="18"/>
+          <w:szCs w:val="18"/>
+          <w:bdr w:val="single" w:color="E1E4E5" w:sz="6" w:space="0"/>
+          <w:shd w:val="clear" w:fill="FFFFFF"/>
+          <w:lang w:val="en-US" w:eastAsia="zh-CN" w:bidi="ar"/>
+        </w:rPr>
+        <w:t>export</w:t>
+      </w:r>
+      <w:r>
+        <w:rPr>
+          <w:rStyle w:val="17"/>
+          <w:rFonts w:hint="default" w:ascii="Consolas" w:hAnsi="Consolas" w:eastAsia="Consolas" w:cs="Consolas"/>
+          <w:b w:val="0"/>
+          <w:i w:val="0"/>
+          <w:caps w:val="0"/>
+          <w:color w:val="333333"/>
+          <w:spacing w:val="0"/>
+          <w:kern w:val="0"/>
+          <w:sz w:val="18"/>
+          <w:szCs w:val="18"/>
+          <w:bdr w:val="single" w:color="E1E4E5" w:sz="6" w:space="0"/>
+          <w:shd w:val="clear" w:fill="FFFFFF"/>
+          <w:lang w:val="en-US" w:eastAsia="zh-CN" w:bidi="ar"/>
+        </w:rPr>
+        <w:t xml:space="preserve"> CHANNEL_NAME=mychannel</w:t>
+      </w:r>
+    </w:p>
+    <w:p>
+      <w:pPr>
+        <w:keepNext w:val="0"/>
+        <w:keepLines w:val="0"/>
+        <w:pageBreakBefore w:val="0"/>
+        <w:widowControl w:val="0"/>
+        <w:numPr>
+          <w:ilvl w:val="0"/>
+          <w:numId w:val="0"/>
+        </w:numPr>
+        <w:kinsoku/>
+        <w:wordWrap w:val="0"/>
+        <w:overflowPunct/>
+        <w:topLinePunct w:val="0"/>
+        <w:autoSpaceDE/>
+        <w:autoSpaceDN/>
+        <w:bidi w:val="0"/>
+        <w:adjustRightInd/>
+        <w:snapToGrid/>
+        <w:spacing w:line="240" w:lineRule="auto"/>
+        <w:ind w:leftChars="0" w:right="0" w:rightChars="0"/>
+        <w:jc w:val="both"/>
+        <w:textAlignment w:val="auto"/>
+        <w:outlineLvl w:val="9"/>
+        <w:rPr>
+          <w:rStyle w:val="17"/>
+          <w:rFonts w:hint="default" w:ascii="Consolas" w:hAnsi="Consolas" w:eastAsia="Consolas" w:cs="Consolas"/>
+          <w:b w:val="0"/>
+          <w:i w:val="0"/>
+          <w:caps w:val="0"/>
+          <w:color w:val="333333"/>
+          <w:spacing w:val="0"/>
+          <w:kern w:val="0"/>
+          <w:sz w:val="18"/>
+          <w:szCs w:val="18"/>
+          <w:bdr w:val="single" w:color="E1E4E5" w:sz="6" w:space="0"/>
+          <w:shd w:val="clear" w:fill="FFFFFF"/>
+          <w:lang w:val="en-US" w:eastAsia="zh-CN" w:bidi="ar"/>
+        </w:rPr>
+      </w:pPr>
+      <w:r>
+        <w:rPr>
+          <w:rStyle w:val="17"/>
+          <w:rFonts w:hint="eastAsia" w:ascii="Consolas" w:hAnsi="Consolas" w:eastAsia="Consolas" w:cs="Consolas"/>
+          <w:b w:val="0"/>
+          <w:i w:val="0"/>
+          <w:caps w:val="0"/>
+          <w:color w:val="333333"/>
+          <w:spacing w:val="0"/>
+          <w:kern w:val="0"/>
+          <w:sz w:val="18"/>
+          <w:szCs w:val="18"/>
+          <w:bdr w:val="single" w:color="E1E4E5" w:sz="6" w:space="0"/>
+          <w:shd w:val="clear" w:fill="FFFFFF"/>
+          <w:lang w:val="en-US" w:eastAsia="zh-CN" w:bidi="ar"/>
+        </w:rPr>
+        <w:t>peer channel create -o orderer.example.com:</w:t>
+      </w:r>
+      <w:r>
+        <w:rPr>
+          <w:rStyle w:val="17"/>
+          <w:rFonts w:hint="default" w:ascii="Consolas" w:hAnsi="Consolas" w:eastAsia="Consolas" w:cs="Consolas"/>
+          <w:b w:val="0"/>
+          <w:i w:val="0"/>
+          <w:caps w:val="0"/>
+          <w:color w:val="333333"/>
+          <w:spacing w:val="0"/>
+          <w:kern w:val="0"/>
+          <w:sz w:val="18"/>
+          <w:szCs w:val="18"/>
+          <w:bdr w:val="single" w:color="E1E4E5" w:sz="6" w:space="0"/>
+          <w:shd w:val="clear" w:fill="FFFFFF"/>
+          <w:lang w:val="en-US" w:eastAsia="zh-CN" w:bidi="ar"/>
+        </w:rPr>
+        <w:t>7050 -c $CHANNEL_NAME -f ./channel-artifacts/channel.tx --tls $CORE_PEER_TLS_ENABLED --cafile /opt/gopath/src/github.com/hyperledger/fabric/peer/crypto/ordererOrganizations/example.com/orderers/orderer.example.com/msp/tlscacerts/tlsca.example.com-cert.pem</w:t>
+      </w:r>
+    </w:p>
+    <w:p>
+      <w:pPr>
+        <w:rPr>
+          <w:rFonts w:hint="default" w:ascii="Arial" w:hAnsi="Arial" w:eastAsia="宋体" w:cs="Arial"/>
+          <w:b w:val="0"/>
+          <w:i w:val="0"/>
+          <w:caps w:val="0"/>
+          <w:color w:val="404040"/>
+          <w:spacing w:val="0"/>
+          <w:sz w:val="24"/>
+          <w:szCs w:val="24"/>
+          <w:shd w:val="clear" w:fill="FCFCFC"/>
+          <w:lang w:val="en-US" w:eastAsia="zh-CN"/>
+        </w:rPr>
+      </w:pPr>
+      <w:r>
+        <w:rPr>
+          <w:rFonts w:hint="default" w:ascii="Arial" w:hAnsi="Arial" w:eastAsia="宋体" w:cs="Arial"/>
+          <w:b w:val="0"/>
+          <w:i w:val="0"/>
+          <w:caps w:val="0"/>
+          <w:color w:val="404040"/>
+          <w:spacing w:val="0"/>
+          <w:sz w:val="24"/>
+          <w:szCs w:val="24"/>
+          <w:shd w:val="clear" w:fill="FCFCFC"/>
+          <w:lang w:val="en-US" w:eastAsia="zh-CN"/>
+        </w:rPr>
+        <w:t>此命令返回一个创世区块-&lt;channel-ID.block&gt;-我们将使用它加入信道。它包含了channel.tx中的配置信息。</w:t>
+      </w:r>
+    </w:p>
+    <w:p>
+      <w:pPr>
+        <w:rPr>
+          <w:rFonts w:hint="default" w:ascii="Arial" w:hAnsi="Arial" w:eastAsia="宋体" w:cs="Arial"/>
+          <w:b w:val="0"/>
+          <w:i w:val="0"/>
+          <w:caps w:val="0"/>
+          <w:color w:val="404040"/>
+          <w:spacing w:val="0"/>
+          <w:sz w:val="24"/>
+          <w:szCs w:val="24"/>
+          <w:shd w:val="clear" w:fill="FCFCFC"/>
+          <w:lang w:val="en-US" w:eastAsia="zh-CN"/>
+        </w:rPr>
+      </w:pPr>
+      <w:r>
+        <w:rPr>
+          <w:rFonts w:hint="eastAsia" w:ascii="Arial" w:hAnsi="Arial" w:eastAsia="宋体" w:cs="Arial"/>
+          <w:b w:val="0"/>
+          <w:i w:val="0"/>
+          <w:caps w:val="0"/>
+          <w:color w:val="404040"/>
+          <w:spacing w:val="0"/>
+          <w:sz w:val="24"/>
+          <w:szCs w:val="24"/>
+          <w:shd w:val="clear" w:fill="FCFCFC"/>
+          <w:lang w:val="en-US" w:eastAsia="zh-CN"/>
+        </w:rPr>
+        <w:t>剩下的命令将会留在CLI容器内执行。你必须记住所有的命令必须在相应的环境变量下执行当目标节点是除了</w:t>
+      </w:r>
+      <w:r>
+        <w:rPr>
+          <w:rFonts w:hint="default" w:ascii="Arial" w:hAnsi="Arial" w:eastAsia="宋体" w:cs="Arial"/>
+          <w:b w:val="0"/>
+          <w:i w:val="0"/>
+          <w:caps w:val="0"/>
+          <w:color w:val="404040"/>
+          <w:spacing w:val="0"/>
+          <w:sz w:val="24"/>
+          <w:szCs w:val="24"/>
+          <w:shd w:val="clear" w:fill="FCFCFC"/>
+          <w:lang w:val="en-US" w:eastAsia="zh-CN"/>
+        </w:rPr>
+        <w:t>peer0.org1.example.com</w:t>
+      </w:r>
+      <w:r>
+        <w:rPr>
+          <w:rFonts w:hint="eastAsia" w:ascii="Arial" w:hAnsi="Arial" w:eastAsia="宋体" w:cs="Arial"/>
+          <w:b w:val="0"/>
+          <w:i w:val="0"/>
+          <w:caps w:val="0"/>
+          <w:color w:val="404040"/>
+          <w:spacing w:val="0"/>
+          <w:sz w:val="24"/>
+          <w:szCs w:val="24"/>
+          <w:shd w:val="clear" w:fill="FCFCFC"/>
+          <w:lang w:val="en-US" w:eastAsia="zh-CN"/>
+        </w:rPr>
+        <w:t>以外的节点。</w:t>
+      </w:r>
+    </w:p>
+    <w:p>
+      <w:pPr>
+        <w:rPr>
+          <w:rFonts w:hint="default" w:ascii="Arial" w:hAnsi="Arial" w:eastAsia="宋体" w:cs="Arial"/>
+          <w:b w:val="0"/>
+          <w:i w:val="0"/>
+          <w:caps w:val="0"/>
+          <w:color w:val="404040"/>
+          <w:spacing w:val="0"/>
+          <w:sz w:val="24"/>
+          <w:szCs w:val="24"/>
+          <w:shd w:val="clear" w:fill="FCFCFC"/>
+          <w:lang w:val="en-US" w:eastAsia="zh-CN"/>
+        </w:rPr>
+      </w:pPr>
+      <w:r>
+        <w:rPr>
+          <w:rFonts w:hint="default" w:ascii="Arial" w:hAnsi="Arial" w:eastAsia="宋体" w:cs="Arial"/>
+          <w:b w:val="0"/>
+          <w:i w:val="0"/>
+          <w:caps w:val="0"/>
+          <w:color w:val="404040"/>
+          <w:spacing w:val="0"/>
+          <w:sz w:val="24"/>
+          <w:szCs w:val="24"/>
+          <w:shd w:val="clear" w:fill="FCFCFC"/>
+          <w:lang w:val="en-US" w:eastAsia="zh-CN"/>
+        </w:rPr>
+        <w:t>现在让我们加入peer0.org1.example.com频道。</w:t>
+      </w:r>
+    </w:p>
+    <w:p>
+      <w:pPr>
+        <w:ind w:left="0" w:leftChars="0" w:firstLine="420" w:firstLineChars="0"/>
+        <w:rPr>
+          <w:rStyle w:val="17"/>
+          <w:rFonts w:hint="default" w:ascii="Consolas" w:hAnsi="Consolas" w:eastAsia="Consolas" w:cs="Consolas"/>
+          <w:b w:val="0"/>
+          <w:i w:val="0"/>
+          <w:caps w:val="0"/>
+          <w:color w:val="333333"/>
+          <w:spacing w:val="0"/>
+          <w:kern w:val="0"/>
+          <w:sz w:val="18"/>
+          <w:szCs w:val="18"/>
+          <w:bdr w:val="single" w:color="E1E4E5" w:sz="6" w:space="0"/>
+          <w:shd w:val="clear" w:fill="FFFFFF"/>
+          <w:lang w:val="en-US" w:eastAsia="zh-CN" w:bidi="ar"/>
+        </w:rPr>
+      </w:pPr>
+      <w:r>
+        <w:rPr>
+          <w:rStyle w:val="17"/>
+          <w:rFonts w:hint="eastAsia" w:ascii="Consolas" w:hAnsi="Consolas" w:eastAsia="Consolas" w:cs="Consolas"/>
+          <w:b w:val="0"/>
+          <w:i w:val="0"/>
+          <w:caps w:val="0"/>
+          <w:color w:val="333333"/>
+          <w:spacing w:val="0"/>
+          <w:kern w:val="0"/>
+          <w:sz w:val="18"/>
+          <w:szCs w:val="18"/>
+          <w:bdr w:val="single" w:color="E1E4E5" w:sz="6" w:space="0"/>
+          <w:shd w:val="clear" w:fill="FFFFFF"/>
+          <w:lang w:val="en-US" w:eastAsia="zh-CN" w:bidi="ar"/>
+        </w:rPr>
+        <w:t>peer channel join -b mychannel.block</w:t>
+      </w:r>
+    </w:p>
+    <w:p>
+      <w:pPr>
+        <w:pStyle w:val="3"/>
+      </w:pPr>
+      <w:r>
+        <w:rPr>
+          <w:rFonts w:hint="eastAsia"/>
+          <w:lang w:eastAsia="zh-CN"/>
+        </w:rPr>
+        <w:t>安装和实例化</w:t>
+      </w:r>
+      <w:r>
+        <w:rPr>
+          <w:rFonts w:hint="eastAsia"/>
+          <w:lang w:val="en-US" w:eastAsia="zh-CN"/>
+        </w:rPr>
+        <w:t>chaincode</w:t>
+      </w:r>
+    </w:p>
+    <w:p>
+      <w:pPr>
+        <w:rPr>
+          <w:rFonts w:ascii="Arial" w:hAnsi="Arial" w:eastAsia="Arial" w:cs="Arial"/>
+          <w:b w:val="0"/>
+          <w:i w:val="0"/>
+          <w:caps w:val="0"/>
+          <w:color w:val="404040"/>
+          <w:spacing w:val="0"/>
+          <w:sz w:val="24"/>
+          <w:szCs w:val="24"/>
+          <w:shd w:val="clear" w:fill="FCFCFC"/>
+        </w:rPr>
+      </w:pPr>
+      <w:r>
+        <w:rPr>
+          <w:rFonts w:hint="eastAsia" w:ascii="Arial" w:hAnsi="Arial" w:eastAsia="宋体" w:cs="Arial"/>
+          <w:b w:val="0"/>
+          <w:i w:val="0"/>
+          <w:caps w:val="0"/>
+          <w:color w:val="404040"/>
+          <w:spacing w:val="0"/>
+          <w:sz w:val="24"/>
+          <w:szCs w:val="24"/>
+          <w:shd w:val="clear" w:fill="FCFCFC"/>
+          <w:lang w:val="en-US" w:eastAsia="zh-CN"/>
+        </w:rPr>
+        <w:t>chaincode是fabric网络中业务部分的核心，交易的具体实现，账本的修改查询都是通过chaincode来进行操作。</w:t>
+      </w:r>
+      <w:r>
+        <w:rPr>
+          <w:rFonts w:ascii="Arial" w:hAnsi="Arial" w:eastAsia="Arial" w:cs="Arial"/>
+          <w:b w:val="0"/>
+          <w:i w:val="0"/>
+          <w:caps w:val="0"/>
+          <w:color w:val="404040"/>
+          <w:spacing w:val="0"/>
+          <w:sz w:val="24"/>
+          <w:szCs w:val="24"/>
+          <w:shd w:val="clear" w:fill="FCFCFC"/>
+        </w:rPr>
+        <w:t>因此，我们需要在每个会执行以及背书我们交易的peer节点安装chaincode，然后在信道上实例化chaincode。首先，在将示例代码安装到4个peer节点中的其中一个。这个命令将源代码放到peer节点的文件系统中。</w:t>
+      </w:r>
+    </w:p>
+    <w:p>
+      <w:pPr>
+        <w:rPr>
+          <w:rFonts w:hint="eastAsia" w:ascii="Arial" w:hAnsi="Arial" w:eastAsia="宋体" w:cs="Arial"/>
+          <w:b w:val="0"/>
+          <w:i w:val="0"/>
+          <w:caps w:val="0"/>
+          <w:color w:val="404040"/>
+          <w:spacing w:val="0"/>
+          <w:sz w:val="24"/>
+          <w:szCs w:val="24"/>
+          <w:shd w:val="clear" w:fill="FCFCFC"/>
+          <w:lang w:eastAsia="zh-CN"/>
+        </w:rPr>
+      </w:pPr>
+      <w:r>
+        <w:rPr>
+          <w:rFonts w:hint="eastAsia" w:ascii="Arial" w:hAnsi="Arial" w:eastAsia="宋体" w:cs="Arial"/>
+          <w:b w:val="0"/>
+          <w:i w:val="0"/>
+          <w:caps w:val="0"/>
+          <w:color w:val="404040"/>
+          <w:spacing w:val="0"/>
+          <w:sz w:val="24"/>
+          <w:szCs w:val="24"/>
+          <w:shd w:val="clear" w:fill="FCFCFC"/>
+          <w:lang w:eastAsia="zh-CN"/>
+        </w:rPr>
+        <w:t>安装命令如下：</w:t>
+      </w:r>
+    </w:p>
+    <w:p>
+      <w:pPr>
+        <w:keepNext w:val="0"/>
+        <w:keepLines w:val="0"/>
+        <w:pageBreakBefore w:val="0"/>
+        <w:widowControl w:val="0"/>
+        <w:numPr>
+          <w:ilvl w:val="0"/>
+          <w:numId w:val="0"/>
+        </w:numPr>
+        <w:kinsoku/>
+        <w:wordWrap w:val="0"/>
+        <w:overflowPunct/>
+        <w:topLinePunct w:val="0"/>
+        <w:autoSpaceDE/>
+        <w:autoSpaceDN/>
+        <w:bidi w:val="0"/>
+        <w:adjustRightInd/>
+        <w:snapToGrid/>
+        <w:spacing w:line="240" w:lineRule="auto"/>
+        <w:ind w:leftChars="0" w:right="0" w:rightChars="0"/>
+        <w:jc w:val="both"/>
+        <w:textAlignment w:val="auto"/>
+        <w:outlineLvl w:val="9"/>
+        <w:rPr>
+          <w:rStyle w:val="17"/>
+          <w:rFonts w:hint="eastAsia" w:ascii="Consolas" w:hAnsi="Consolas" w:eastAsia="Consolas" w:cs="Consolas"/>
+          <w:b w:val="0"/>
+          <w:i w:val="0"/>
+          <w:caps w:val="0"/>
+          <w:color w:val="333333"/>
+          <w:spacing w:val="0"/>
+          <w:kern w:val="0"/>
+          <w:sz w:val="18"/>
+          <w:szCs w:val="18"/>
+          <w:bdr w:val="single" w:color="E1E4E5" w:sz="6" w:space="0"/>
+          <w:shd w:val="clear" w:fill="FFFFFF"/>
+          <w:lang w:val="en-US" w:eastAsia="zh-CN" w:bidi="ar"/>
+        </w:rPr>
+      </w:pPr>
+      <w:r>
+        <w:rPr>
+          <w:rStyle w:val="17"/>
+          <w:rFonts w:hint="eastAsia" w:ascii="Consolas" w:hAnsi="Consolas" w:eastAsia="Consolas" w:cs="Consolas"/>
+          <w:b w:val="0"/>
+          <w:i w:val="0"/>
+          <w:caps w:val="0"/>
+          <w:color w:val="333333"/>
+          <w:spacing w:val="0"/>
+          <w:kern w:val="0"/>
+          <w:sz w:val="18"/>
+          <w:szCs w:val="18"/>
+          <w:bdr w:val="single" w:color="E1E4E5" w:sz="6" w:space="0"/>
+          <w:shd w:val="clear" w:fill="FFFFFF"/>
+          <w:lang w:val="en-US" w:eastAsia="zh-CN" w:bidi="ar"/>
+        </w:rPr>
+        <w:t>peer chaincode install -n mycc -v 1.0 -p github.com/hyperledger/fabric/examples/chaincode/go/chaincode_example02</w:t>
+      </w:r>
+    </w:p>
+    <w:p>
+      <w:pPr>
+        <w:keepNext w:val="0"/>
+        <w:keepLines w:val="0"/>
+        <w:pageBreakBefore w:val="0"/>
+        <w:widowControl w:val="0"/>
+        <w:kinsoku/>
+        <w:wordWrap w:val="0"/>
+        <w:overflowPunct/>
+        <w:topLinePunct w:val="0"/>
+        <w:autoSpaceDE/>
+        <w:autoSpaceDN/>
+        <w:bidi w:val="0"/>
+        <w:adjustRightInd/>
+        <w:snapToGrid/>
+        <w:textAlignment w:val="auto"/>
+        <w:outlineLvl w:val="9"/>
+        <w:rPr>
+          <w:rFonts w:hint="default" w:ascii="Arial" w:hAnsi="Arial" w:eastAsia="宋体" w:cs="Arial"/>
+          <w:b w:val="0"/>
+          <w:i w:val="0"/>
+          <w:caps w:val="0"/>
+          <w:color w:val="404040"/>
+          <w:spacing w:val="0"/>
+          <w:sz w:val="24"/>
+          <w:szCs w:val="24"/>
+          <w:shd w:val="clear" w:fill="FCFCFC"/>
+          <w:lang w:val="en-US" w:eastAsia="zh-CN"/>
+        </w:rPr>
+      </w:pPr>
+      <w:r>
+        <w:rPr>
+          <w:rFonts w:hint="default" w:ascii="Arial" w:hAnsi="Arial" w:eastAsia="宋体" w:cs="Arial"/>
+          <w:b w:val="0"/>
+          <w:i w:val="0"/>
+          <w:caps w:val="0"/>
+          <w:color w:val="404040"/>
+          <w:spacing w:val="0"/>
+          <w:sz w:val="24"/>
+          <w:szCs w:val="24"/>
+          <w:shd w:val="clear" w:fill="FCFCFC"/>
+          <w:lang w:val="en-US" w:eastAsia="zh-CN"/>
+        </w:rPr>
+        <w:t>接下来，在信道上实例化chaincode。这将初始化信道上的链码，设置链码的背书策略，为目标peer节点启动一个chaincode容器注意-P参数。这是我们需要指定的当这个chaincode的交易需要被验证的时侯的背书策略。</w:t>
+      </w:r>
+    </w:p>
+    <w:p>
+      <w:pPr>
+        <w:keepNext w:val="0"/>
+        <w:keepLines w:val="0"/>
+        <w:pageBreakBefore w:val="0"/>
+        <w:widowControl w:val="0"/>
+        <w:kinsoku/>
+        <w:wordWrap w:val="0"/>
+        <w:overflowPunct/>
+        <w:topLinePunct w:val="0"/>
+        <w:autoSpaceDE/>
+        <w:autoSpaceDN/>
+        <w:bidi w:val="0"/>
+        <w:adjustRightInd/>
+        <w:snapToGrid/>
+        <w:textAlignment w:val="auto"/>
+        <w:outlineLvl w:val="9"/>
+        <w:rPr>
+          <w:rFonts w:hint="eastAsia" w:ascii="Arial" w:hAnsi="Arial" w:eastAsia="宋体" w:cs="Arial"/>
+          <w:b w:val="0"/>
+          <w:i w:val="0"/>
+          <w:caps w:val="0"/>
+          <w:color w:val="404040"/>
+          <w:spacing w:val="0"/>
+          <w:sz w:val="24"/>
+          <w:szCs w:val="24"/>
+          <w:shd w:val="clear" w:fill="FCFCFC"/>
+          <w:lang w:val="en-US" w:eastAsia="zh-CN"/>
+        </w:rPr>
+      </w:pPr>
+      <w:r>
+        <w:rPr>
+          <w:rFonts w:hint="default" w:ascii="Arial" w:hAnsi="Arial" w:eastAsia="宋体" w:cs="Arial"/>
+          <w:b w:val="0"/>
+          <w:i w:val="0"/>
+          <w:caps w:val="0"/>
+          <w:color w:val="404040"/>
+          <w:spacing w:val="0"/>
+          <w:sz w:val="24"/>
+          <w:szCs w:val="24"/>
+          <w:shd w:val="clear" w:fill="FCFCFC"/>
+          <w:lang w:val="en-US" w:eastAsia="zh-CN"/>
+        </w:rPr>
+        <w:t>在下面的命令中，你会注意到我们指定-P "OR ('Org0MSP.member','Org1MSP.member')"作为背书策略。这意味着我们需要Org1或者Org2组织中的其中一个的节点的背书即可（即只有一个背书）。如果我们改变语法为AND那么我们就需要2个背书者。</w:t>
+      </w:r>
+      <w:r>
+        <w:rPr>
+          <w:rFonts w:hint="eastAsia" w:ascii="Arial" w:hAnsi="Arial" w:eastAsia="宋体" w:cs="Arial"/>
+          <w:b w:val="0"/>
+          <w:i w:val="0"/>
+          <w:caps w:val="0"/>
+          <w:color w:val="404040"/>
+          <w:spacing w:val="0"/>
+          <w:sz w:val="24"/>
+          <w:szCs w:val="24"/>
+          <w:shd w:val="clear" w:fill="FCFCFC"/>
+          <w:lang w:val="en-US" w:eastAsia="zh-CN"/>
+        </w:rPr>
+        <w:t>背书策略和chaincode在后面会详细介绍。</w:t>
+      </w:r>
+    </w:p>
+    <w:p>
+      <w:pPr>
+        <w:keepNext w:val="0"/>
+        <w:keepLines w:val="0"/>
+        <w:pageBreakBefore w:val="0"/>
+        <w:widowControl w:val="0"/>
+        <w:kinsoku/>
+        <w:wordWrap w:val="0"/>
+        <w:overflowPunct/>
+        <w:topLinePunct w:val="0"/>
+        <w:autoSpaceDE/>
+        <w:autoSpaceDN/>
+        <w:bidi w:val="0"/>
+        <w:adjustRightInd/>
+        <w:snapToGrid/>
+        <w:textAlignment w:val="auto"/>
+        <w:outlineLvl w:val="9"/>
+        <w:rPr>
+          <w:rStyle w:val="17"/>
+          <w:rFonts w:hint="eastAsia" w:ascii="Consolas" w:hAnsi="Consolas" w:eastAsia="Consolas" w:cs="Consolas"/>
+          <w:b w:val="0"/>
+          <w:i w:val="0"/>
+          <w:caps w:val="0"/>
+          <w:color w:val="333333"/>
+          <w:spacing w:val="0"/>
+          <w:kern w:val="0"/>
+          <w:sz w:val="18"/>
+          <w:szCs w:val="18"/>
+          <w:bdr w:val="single" w:color="E1E4E5" w:sz="6" w:space="0"/>
+          <w:shd w:val="clear" w:fill="FFFFFF"/>
+          <w:lang w:val="en-US" w:eastAsia="zh-CN" w:bidi="ar"/>
+        </w:rPr>
+      </w:pPr>
+      <w:r>
+        <w:rPr>
+          <w:rStyle w:val="17"/>
+          <w:rFonts w:hint="eastAsia" w:ascii="Consolas" w:hAnsi="Consolas" w:eastAsia="Consolas" w:cs="Consolas"/>
+          <w:b w:val="0"/>
+          <w:i w:val="0"/>
+          <w:caps w:val="0"/>
+          <w:color w:val="333333"/>
+          <w:spacing w:val="0"/>
+          <w:kern w:val="0"/>
+          <w:sz w:val="18"/>
+          <w:szCs w:val="18"/>
+          <w:bdr w:val="single" w:color="E1E4E5" w:sz="6" w:space="0"/>
+          <w:shd w:val="clear" w:fill="FFFFFF"/>
+          <w:lang w:val="en-US" w:eastAsia="zh-CN" w:bidi="ar"/>
+        </w:rPr>
+        <w:t>peer chaincode instantiate -o orderer.example.com:7050 --tls $CORE_PEER_TLS_ENABLED --cafile /opt/gopath/src/github.com/hyperledger/fabric/peer/crypto/ordererOrganizations/example.com/orderers/orderer.example.com/msp/tlscacerts/tlsca.example.com-cert.pem -C $CHANNEL_NAME -n mycc -v 1.0 -c '{"Args":["init","a", "100", "b","200"]}' -P "OR ('Org1MSP.member','Org2MSP.member')"</w:t>
+      </w:r>
+    </w:p>
+    <w:p>
+      <w:pPr>
+        <w:pStyle w:val="3"/>
+      </w:pPr>
+      <w:r>
+        <w:rPr>
+          <w:rFonts w:hint="eastAsia"/>
+          <w:lang w:eastAsia="zh-CN"/>
+        </w:rPr>
+        <w:t>查询和调用</w:t>
+      </w:r>
+      <w:r>
+        <w:rPr>
+          <w:rFonts w:hint="eastAsia"/>
+          <w:lang w:val="en-US" w:eastAsia="zh-CN"/>
+        </w:rPr>
+        <w:t>chaincode</w:t>
+      </w:r>
+    </w:p>
+    <w:p>
+      <w:pPr>
+        <w:rPr>
+          <w:rFonts w:hint="default" w:ascii="Arial" w:hAnsi="Arial" w:eastAsia="宋体" w:cs="Arial"/>
+          <w:b w:val="0"/>
+          <w:i w:val="0"/>
+          <w:caps w:val="0"/>
+          <w:color w:val="404040"/>
+          <w:spacing w:val="0"/>
+          <w:sz w:val="24"/>
+          <w:szCs w:val="24"/>
+          <w:shd w:val="clear" w:fill="FCFCFC"/>
+          <w:lang w:val="en-US" w:eastAsia="zh-CN"/>
+        </w:rPr>
+      </w:pPr>
+      <w:r>
+        <w:rPr>
+          <w:rFonts w:hint="eastAsia" w:ascii="Arial" w:hAnsi="Arial" w:eastAsia="宋体" w:cs="Arial"/>
+          <w:b w:val="0"/>
+          <w:i w:val="0"/>
+          <w:caps w:val="0"/>
+          <w:color w:val="404040"/>
+          <w:spacing w:val="0"/>
+          <w:sz w:val="24"/>
+          <w:szCs w:val="24"/>
+          <w:shd w:val="clear" w:fill="FCFCFC"/>
+          <w:lang w:val="en-US" w:eastAsia="zh-CN"/>
+        </w:rPr>
+        <w:t>在chaincdoe实例化之后，便可以调用chaincdoe进行调用交易</w:t>
+      </w:r>
+    </w:p>
+    <w:p>
+      <w:pPr>
+        <w:ind w:left="0" w:leftChars="0" w:firstLine="420" w:firstLineChars="0"/>
+        <w:rPr>
+          <w:rFonts w:hint="eastAsia" w:ascii="Arial" w:hAnsi="Arial" w:eastAsia="宋体" w:cs="Arial"/>
+          <w:b w:val="0"/>
+          <w:i w:val="0"/>
+          <w:caps w:val="0"/>
+          <w:color w:val="404040"/>
+          <w:spacing w:val="0"/>
+          <w:sz w:val="24"/>
+          <w:szCs w:val="24"/>
+          <w:shd w:val="clear" w:fill="FCFCFC"/>
+          <w:lang w:val="en-US" w:eastAsia="zh-CN"/>
+        </w:rPr>
+      </w:pPr>
+      <w:r>
+        <w:rPr>
+          <w:rFonts w:hint="eastAsia" w:ascii="Arial" w:hAnsi="Arial" w:eastAsia="宋体" w:cs="Arial"/>
+          <w:b w:val="0"/>
+          <w:i w:val="0"/>
+          <w:caps w:val="0"/>
+          <w:color w:val="404040"/>
+          <w:spacing w:val="0"/>
+          <w:sz w:val="24"/>
+          <w:szCs w:val="24"/>
+          <w:shd w:val="clear" w:fill="FCFCFC"/>
+          <w:lang w:val="en-US" w:eastAsia="zh-CN"/>
+        </w:rPr>
+        <w:t>查询操作：</w:t>
+      </w:r>
+    </w:p>
+    <w:p>
+      <w:pPr>
+        <w:keepNext w:val="0"/>
+        <w:keepLines w:val="0"/>
+        <w:pageBreakBefore w:val="0"/>
+        <w:widowControl w:val="0"/>
+        <w:numPr>
+          <w:ilvl w:val="0"/>
+          <w:numId w:val="0"/>
+        </w:numPr>
+        <w:kinsoku/>
+        <w:wordWrap w:val="0"/>
+        <w:overflowPunct/>
+        <w:topLinePunct w:val="0"/>
+        <w:autoSpaceDE/>
+        <w:autoSpaceDN/>
+        <w:bidi w:val="0"/>
+        <w:adjustRightInd/>
+        <w:snapToGrid/>
+        <w:spacing w:line="240" w:lineRule="auto"/>
+        <w:ind w:leftChars="0" w:right="0" w:rightChars="0" w:firstLine="420" w:firstLineChars="0"/>
+        <w:jc w:val="both"/>
+        <w:textAlignment w:val="auto"/>
+        <w:outlineLvl w:val="9"/>
+        <w:rPr>
+          <w:rFonts w:hint="default" w:ascii="Consolas" w:hAnsi="Consolas" w:eastAsia="Consolas" w:cs="Consolas"/>
+          <w:b w:val="0"/>
+          <w:i w:val="0"/>
+          <w:caps w:val="0"/>
+          <w:color w:val="DD1144"/>
+          <w:spacing w:val="0"/>
+          <w:sz w:val="18"/>
+          <w:szCs w:val="18"/>
+        </w:rPr>
+      </w:pPr>
+      <w:r>
+        <w:rPr>
+          <w:rStyle w:val="17"/>
+          <w:rFonts w:hint="eastAsia" w:ascii="Consolas" w:hAnsi="Consolas" w:eastAsia="Consolas" w:cs="Consolas"/>
+          <w:b w:val="0"/>
+          <w:i w:val="0"/>
+          <w:caps w:val="0"/>
+          <w:color w:val="333333"/>
+          <w:spacing w:val="0"/>
+          <w:kern w:val="0"/>
+          <w:sz w:val="18"/>
+          <w:szCs w:val="18"/>
+          <w:bdr w:val="single" w:color="E1E4E5" w:sz="6" w:space="0"/>
+          <w:shd w:val="clear" w:fill="FFFFFF"/>
+          <w:lang w:val="en-US" w:eastAsia="zh-CN" w:bidi="ar"/>
+        </w:rPr>
+        <w:t>peer chaincode query -C $CHANNEL_NAME -n mycc -c '{"Args":["query","a"]}'</w:t>
+      </w:r>
+    </w:p>
+    <w:p>
+      <w:pPr>
+        <w:ind w:left="0" w:leftChars="0" w:firstLine="420" w:firstLineChars="0"/>
+        <w:rPr>
+          <w:rFonts w:hint="default" w:ascii="Arial" w:hAnsi="Arial" w:eastAsia="Arial" w:cs="Arial"/>
+          <w:b w:val="0"/>
+          <w:i w:val="0"/>
+          <w:caps w:val="0"/>
+          <w:color w:val="404040"/>
+          <w:spacing w:val="0"/>
+          <w:sz w:val="24"/>
+          <w:szCs w:val="24"/>
+          <w:shd w:val="clear" w:fill="FCFCFC"/>
+        </w:rPr>
+      </w:pPr>
+      <w:r>
+        <w:rPr>
+          <w:rFonts w:hint="eastAsia" w:ascii="Arial" w:hAnsi="Arial" w:eastAsia="宋体" w:cs="Arial"/>
+          <w:b w:val="0"/>
+          <w:i w:val="0"/>
+          <w:caps w:val="0"/>
+          <w:color w:val="404040"/>
+          <w:spacing w:val="0"/>
+          <w:sz w:val="24"/>
+          <w:szCs w:val="24"/>
+          <w:shd w:val="clear" w:fill="FCFCFC"/>
+          <w:lang w:val="en-US" w:eastAsia="zh-CN"/>
+        </w:rPr>
+        <w:t>调用操作：</w:t>
+      </w:r>
+      <w:r>
+        <w:rPr>
+          <w:rFonts w:ascii="Arial" w:hAnsi="Arial" w:eastAsia="Arial" w:cs="Arial"/>
+          <w:b w:val="0"/>
+          <w:i w:val="0"/>
+          <w:caps w:val="0"/>
+          <w:color w:val="404040"/>
+          <w:spacing w:val="0"/>
+          <w:sz w:val="24"/>
+          <w:szCs w:val="24"/>
+          <w:shd w:val="clear" w:fill="FCFCFC"/>
+        </w:rPr>
+        <w:t>从</w:t>
+      </w:r>
+      <w:r>
+        <w:rPr>
+          <w:rStyle w:val="17"/>
+          <w:rFonts w:ascii="Consolas" w:hAnsi="Consolas" w:eastAsia="Consolas" w:cs="Consolas"/>
+          <w:b w:val="0"/>
+          <w:i w:val="0"/>
+          <w:caps w:val="0"/>
+          <w:color w:val="E74C3C"/>
+          <w:spacing w:val="0"/>
+          <w:sz w:val="18"/>
+          <w:szCs w:val="18"/>
+          <w:bdr w:val="single" w:color="E1E4E5" w:sz="6" w:space="0"/>
+          <w:shd w:val="clear" w:fill="FFFFFF"/>
+        </w:rPr>
+        <w:t>a</w:t>
+      </w:r>
+      <w:r>
+        <w:rPr>
+          <w:rFonts w:hint="default" w:ascii="Arial" w:hAnsi="Arial" w:eastAsia="Arial" w:cs="Arial"/>
+          <w:b w:val="0"/>
+          <w:i w:val="0"/>
+          <w:caps w:val="0"/>
+          <w:color w:val="404040"/>
+          <w:spacing w:val="0"/>
+          <w:sz w:val="24"/>
+          <w:szCs w:val="24"/>
+          <w:shd w:val="clear" w:fill="FCFCFC"/>
+        </w:rPr>
+        <w:t>账户转</w:t>
+      </w:r>
+      <w:r>
+        <w:rPr>
+          <w:rStyle w:val="17"/>
+          <w:rFonts w:hint="default" w:ascii="Consolas" w:hAnsi="Consolas" w:eastAsia="Consolas" w:cs="Consolas"/>
+          <w:b w:val="0"/>
+          <w:i w:val="0"/>
+          <w:caps w:val="0"/>
+          <w:color w:val="E74C3C"/>
+          <w:spacing w:val="0"/>
+          <w:sz w:val="18"/>
+          <w:szCs w:val="18"/>
+          <w:bdr w:val="single" w:color="E1E4E5" w:sz="6" w:space="0"/>
+          <w:shd w:val="clear" w:fill="FFFFFF"/>
+        </w:rPr>
+        <w:t>10</w:t>
+      </w:r>
+      <w:r>
+        <w:rPr>
+          <w:rFonts w:hint="default" w:ascii="Arial" w:hAnsi="Arial" w:eastAsia="Arial" w:cs="Arial"/>
+          <w:b w:val="0"/>
+          <w:i w:val="0"/>
+          <w:caps w:val="0"/>
+          <w:color w:val="404040"/>
+          <w:spacing w:val="0"/>
+          <w:sz w:val="24"/>
+          <w:szCs w:val="24"/>
+          <w:shd w:val="clear" w:fill="FCFCFC"/>
+        </w:rPr>
+        <w:t>到</w:t>
+      </w:r>
+      <w:r>
+        <w:rPr>
+          <w:rStyle w:val="17"/>
+          <w:rFonts w:hint="default" w:ascii="Consolas" w:hAnsi="Consolas" w:eastAsia="Consolas" w:cs="Consolas"/>
+          <w:b w:val="0"/>
+          <w:i w:val="0"/>
+          <w:caps w:val="0"/>
+          <w:color w:val="E74C3C"/>
+          <w:spacing w:val="0"/>
+          <w:sz w:val="18"/>
+          <w:szCs w:val="18"/>
+          <w:bdr w:val="single" w:color="E1E4E5" w:sz="6" w:space="0"/>
+          <w:shd w:val="clear" w:fill="FFFFFF"/>
+        </w:rPr>
+        <w:t>b</w:t>
+      </w:r>
+      <w:r>
+        <w:rPr>
+          <w:rFonts w:hint="default" w:ascii="Arial" w:hAnsi="Arial" w:eastAsia="Arial" w:cs="Arial"/>
+          <w:b w:val="0"/>
+          <w:i w:val="0"/>
+          <w:caps w:val="0"/>
+          <w:color w:val="404040"/>
+          <w:spacing w:val="0"/>
+          <w:sz w:val="24"/>
+          <w:szCs w:val="24"/>
+          <w:shd w:val="clear" w:fill="FCFCFC"/>
+        </w:rPr>
+        <w:t>账户</w:t>
+      </w:r>
+    </w:p>
+    <w:p>
+      <w:pPr>
+        <w:keepNext w:val="0"/>
+        <w:keepLines w:val="0"/>
+        <w:pageBreakBefore w:val="0"/>
+        <w:widowControl w:val="0"/>
+        <w:numPr>
+          <w:ilvl w:val="0"/>
+          <w:numId w:val="0"/>
+        </w:numPr>
+        <w:kinsoku/>
+        <w:wordWrap w:val="0"/>
+        <w:overflowPunct/>
+        <w:topLinePunct w:val="0"/>
+        <w:autoSpaceDE/>
+        <w:autoSpaceDN/>
+        <w:bidi w:val="0"/>
+        <w:adjustRightInd/>
+        <w:snapToGrid/>
+        <w:spacing w:line="240" w:lineRule="auto"/>
+        <w:ind w:leftChars="0" w:right="0" w:rightChars="0" w:firstLine="420" w:firstLineChars="0"/>
+        <w:jc w:val="both"/>
+        <w:textAlignment w:val="auto"/>
+        <w:outlineLvl w:val="9"/>
+        <w:rPr>
+          <w:rStyle w:val="17"/>
+          <w:rFonts w:hint="default" w:ascii="Consolas" w:hAnsi="Consolas" w:eastAsia="Consolas" w:cs="Consolas"/>
+          <w:b w:val="0"/>
+          <w:i w:val="0"/>
+          <w:caps w:val="0"/>
+          <w:color w:val="333333"/>
+          <w:spacing w:val="0"/>
+          <w:kern w:val="0"/>
+          <w:sz w:val="18"/>
+          <w:szCs w:val="18"/>
+          <w:bdr w:val="single" w:color="E1E4E5" w:sz="6" w:space="0"/>
+          <w:shd w:val="clear" w:fill="FFFFFF"/>
+          <w:lang w:val="en-US" w:eastAsia="zh-CN" w:bidi="ar"/>
+        </w:rPr>
+      </w:pPr>
+      <w:r>
+        <w:rPr>
+          <w:rStyle w:val="17"/>
+          <w:rFonts w:hint="eastAsia" w:ascii="Consolas" w:hAnsi="Consolas" w:eastAsia="Consolas" w:cs="Consolas"/>
+          <w:b w:val="0"/>
+          <w:i w:val="0"/>
+          <w:caps w:val="0"/>
+          <w:color w:val="333333"/>
+          <w:spacing w:val="0"/>
+          <w:kern w:val="0"/>
+          <w:sz w:val="18"/>
+          <w:szCs w:val="18"/>
+          <w:bdr w:val="single" w:color="E1E4E5" w:sz="6" w:space="0"/>
+          <w:shd w:val="clear" w:fill="FFFFFF"/>
+          <w:lang w:val="en-US" w:eastAsia="zh-CN" w:bidi="ar"/>
+        </w:rPr>
+        <w:t>peer chaincode invoke -o orderer.example.com:</w:t>
+      </w:r>
+      <w:r>
+        <w:rPr>
+          <w:rStyle w:val="17"/>
+          <w:rFonts w:hint="default" w:ascii="Consolas" w:hAnsi="Consolas" w:eastAsia="Consolas" w:cs="Consolas"/>
+          <w:b w:val="0"/>
+          <w:i w:val="0"/>
+          <w:caps w:val="0"/>
+          <w:color w:val="333333"/>
+          <w:spacing w:val="0"/>
+          <w:kern w:val="0"/>
+          <w:sz w:val="18"/>
+          <w:szCs w:val="18"/>
+          <w:bdr w:val="single" w:color="E1E4E5" w:sz="6" w:space="0"/>
+          <w:shd w:val="clear" w:fill="FFFFFF"/>
+          <w:lang w:val="en-US" w:eastAsia="zh-CN" w:bidi="ar"/>
+        </w:rPr>
+        <w:t>7050 --tls $CORE_PEER_TLS_ENABLED --cafile /opt/gopath/src/github.com/hyperledger/fabric/peer/crypto/ordererOrganizations/example.com/orderers/orderer.example.com/msp/tlscacerts/tlsca.example.com-cert.pem -C $CHANNEL_NAME -n mycc -c '{"Args":["invoke","a","b","10"]}'</w:t>
+      </w:r>
+    </w:p>
+    <w:p>
+      <w:pPr>
+        <w:ind w:left="0" w:leftChars="0" w:firstLine="420" w:firstLineChars="0"/>
+        <w:rPr>
+          <w:rFonts w:hint="eastAsia" w:ascii="Arial" w:hAnsi="Arial" w:eastAsia="Arial" w:cs="Arial"/>
+          <w:b w:val="0"/>
+          <w:i w:val="0"/>
+          <w:caps w:val="0"/>
+          <w:color w:val="404040"/>
+          <w:spacing w:val="0"/>
+          <w:sz w:val="24"/>
+          <w:szCs w:val="24"/>
+          <w:shd w:val="clear" w:fill="FCFCFC"/>
+          <w:lang w:val="en-US" w:eastAsia="zh-CN"/>
+        </w:rPr>
+      </w:pPr>
+    </w:p>
+    <w:p>
+      <w:pPr>
+        <w:ind w:left="0" w:leftChars="0" w:firstLine="420" w:firstLineChars="0"/>
+        <w:rPr>
+          <w:rFonts w:hint="eastAsia" w:ascii="Arial" w:hAnsi="Arial" w:eastAsia="宋体" w:cs="Arial"/>
+          <w:b w:val="0"/>
+          <w:i w:val="0"/>
+          <w:caps w:val="0"/>
+          <w:color w:val="404040"/>
+          <w:spacing w:val="0"/>
+          <w:sz w:val="24"/>
+          <w:szCs w:val="24"/>
+          <w:shd w:val="clear" w:fill="FCFCFC"/>
+          <w:lang w:val="en-US" w:eastAsia="zh-CN"/>
+        </w:rPr>
+      </w:pPr>
+      <w:r>
+        <w:rPr>
+          <w:rFonts w:hint="eastAsia" w:ascii="Arial" w:hAnsi="Arial" w:eastAsia="宋体" w:cs="Arial"/>
+          <w:b w:val="0"/>
+          <w:i w:val="0"/>
+          <w:caps w:val="0"/>
+          <w:color w:val="404040"/>
+          <w:spacing w:val="0"/>
+          <w:sz w:val="24"/>
+          <w:szCs w:val="24"/>
+          <w:shd w:val="clear" w:fill="FCFCFC"/>
+          <w:lang w:val="en-US" w:eastAsia="zh-CN"/>
+        </w:rPr>
+        <w:t>再次查询：</w:t>
+      </w:r>
+    </w:p>
+    <w:p>
+      <w:pPr>
+        <w:keepNext w:val="0"/>
+        <w:keepLines w:val="0"/>
+        <w:pageBreakBefore w:val="0"/>
+        <w:widowControl w:val="0"/>
+        <w:numPr>
+          <w:ilvl w:val="0"/>
+          <w:numId w:val="0"/>
+        </w:numPr>
+        <w:kinsoku/>
+        <w:wordWrap w:val="0"/>
+        <w:overflowPunct/>
+        <w:topLinePunct w:val="0"/>
+        <w:autoSpaceDE/>
+        <w:autoSpaceDN/>
+        <w:bidi w:val="0"/>
+        <w:adjustRightInd/>
+        <w:snapToGrid/>
+        <w:spacing w:line="240" w:lineRule="auto"/>
+        <w:ind w:leftChars="0" w:right="0" w:rightChars="0" w:firstLine="420" w:firstLineChars="0"/>
+        <w:jc w:val="both"/>
+        <w:textAlignment w:val="auto"/>
+        <w:outlineLvl w:val="9"/>
+        <w:rPr>
+          <w:rFonts w:hint="default" w:ascii="Consolas" w:hAnsi="Consolas" w:eastAsia="Consolas" w:cs="Consolas"/>
+          <w:b w:val="0"/>
+          <w:i w:val="0"/>
+          <w:caps w:val="0"/>
+          <w:color w:val="DD1144"/>
+          <w:spacing w:val="0"/>
+          <w:sz w:val="18"/>
+          <w:szCs w:val="18"/>
+        </w:rPr>
+      </w:pPr>
+      <w:r>
+        <w:rPr>
+          <w:rStyle w:val="17"/>
+          <w:rFonts w:hint="eastAsia" w:ascii="Consolas" w:hAnsi="Consolas" w:eastAsia="Consolas" w:cs="Consolas"/>
+          <w:b w:val="0"/>
+          <w:i w:val="0"/>
+          <w:caps w:val="0"/>
+          <w:color w:val="333333"/>
+          <w:spacing w:val="0"/>
+          <w:kern w:val="0"/>
+          <w:sz w:val="18"/>
+          <w:szCs w:val="18"/>
+          <w:bdr w:val="single" w:color="E1E4E5" w:sz="6" w:space="0"/>
+          <w:shd w:val="clear" w:fill="FFFFFF"/>
+          <w:lang w:val="en-US" w:eastAsia="zh-CN" w:bidi="ar"/>
+        </w:rPr>
+        <w:t>peer chaincode query -C $CHANNEL_NAME -n mycc -c '{"Args":["query","a"]}'</w:t>
+      </w:r>
+    </w:p>
+    <w:p>
+      <w:pPr>
+        <w:rPr>
+          <w:rFonts w:hint="eastAsia"/>
+          <w:lang w:eastAsia="zh-CN"/>
+        </w:rPr>
+      </w:pPr>
+      <w:r>
+        <w:rPr>
+          <w:rFonts w:hint="eastAsia"/>
+          <w:lang w:eastAsia="zh-CN"/>
+        </w:rPr>
+        <w:br w:type="page"/>
+      </w:r>
+      <w:bookmarkStart w:id="0" w:name="_GoBack"/>
+      <w:bookmarkEnd w:id="0"/>
+    </w:p>
+    <w:p>
+      <w:pPr>
+        <w:pStyle w:val="2"/>
+        <w:numPr>
+          <w:numId w:val="0"/>
+        </w:numPr>
+        <w:ind w:leftChars="0"/>
         <w:rPr>
           <w:rFonts w:hint="eastAsia" w:eastAsiaTheme="minorEastAsia"/>
           <w:lang w:val="en-US" w:eastAsia="zh-CN"/>
@@ -3920,6 +6221,9 @@
     <w:p>
       <w:pPr>
         <w:pStyle w:val="3"/>
+        <w:numPr>
+          <w:numId w:val="3"/>
+        </w:numPr>
         <w:rPr>
           <w:rFonts w:hint="eastAsia"/>
           <w:lang w:val="en-US" w:eastAsia="zh-CN"/>
@@ -4216,22 +6520,10 @@
     </w:p>
     <w:p>
       <w:pPr>
-        <w:rPr>
-          <w:rFonts w:hint="eastAsia"/>
-          <w:lang w:val="en-US" w:eastAsia="zh-CN"/>
-        </w:rPr>
-      </w:pPr>
-      <w:r>
-        <w:rPr>
-          <w:rFonts w:hint="eastAsia"/>
-          <w:lang w:val="en-US" w:eastAsia="zh-CN"/>
-        </w:rPr>
-        <w:br w:type="page"/>
-      </w:r>
-    </w:p>
-    <w:p>
-      <w:pPr>
         <w:pStyle w:val="3"/>
+        <w:numPr>
+          <w:numId w:val="3"/>
+        </w:numPr>
         <w:rPr>
           <w:rFonts w:hint="eastAsia"/>
           <w:lang w:val="en-US" w:eastAsia="zh-CN"/>
@@ -4433,7 +6725,23 @@
     </w:p>
     <w:p>
       <w:pPr>
+        <w:rPr>
+          <w:rFonts w:hint="default"/>
+        </w:rPr>
+      </w:pPr>
+      <w:r>
+        <w:rPr>
+          <w:rFonts w:hint="default"/>
+        </w:rPr>
+        <w:br w:type="page"/>
+      </w:r>
+    </w:p>
+    <w:p>
+      <w:pPr>
         <w:pStyle w:val="3"/>
+        <w:numPr>
+          <w:numId w:val="3"/>
+        </w:numPr>
         <w:rPr>
           <w:rFonts w:hint="eastAsia" w:eastAsiaTheme="minorEastAsia"/>
           <w:lang w:eastAsia="zh-CN"/>
@@ -4801,22 +7109,10 @@
     </w:p>
     <w:p>
       <w:pPr>
-        <w:rPr>
-          <w:rFonts w:hint="eastAsia"/>
-          <w:lang w:val="en-US" w:eastAsia="zh-CN"/>
-        </w:rPr>
-      </w:pPr>
-      <w:r>
-        <w:rPr>
-          <w:rFonts w:hint="eastAsia"/>
-          <w:lang w:val="en-US" w:eastAsia="zh-CN"/>
-        </w:rPr>
-        <w:br w:type="page"/>
-      </w:r>
-    </w:p>
-    <w:p>
-      <w:pPr>
         <w:pStyle w:val="3"/>
+        <w:numPr>
+          <w:numId w:val="3"/>
+        </w:numPr>
         <w:rPr>
           <w:rFonts w:hint="eastAsia"/>
           <w:lang w:val="en-US" w:eastAsia="zh-CN"/>
@@ -5227,6 +7523,1096 @@
     <w:p>
       <w:pPr>
         <w:pStyle w:val="3"/>
+        <w:numPr>
+          <w:numId w:val="3"/>
+        </w:numPr>
+        <w:rPr>
+          <w:rFonts w:hint="eastAsia"/>
+          <w:lang w:val="en-US" w:eastAsia="zh-CN"/>
+        </w:rPr>
+      </w:pPr>
+      <w:r>
+        <w:rPr>
+          <w:rFonts w:hint="eastAsia"/>
+          <w:lang w:val="en-US" w:eastAsia="zh-CN"/>
+        </w:rPr>
+        <w:t>问题五</w:t>
+      </w:r>
+    </w:p>
+    <w:p>
+      <w:pPr>
+        <w:rPr>
+          <w:rFonts w:hint="eastAsia"/>
+          <w:lang w:val="en-US" w:eastAsia="zh-CN"/>
+        </w:rPr>
+      </w:pPr>
+      <w:r>
+        <w:rPr>
+          <w:rFonts w:hint="eastAsia"/>
+          <w:lang w:val="en-US" w:eastAsia="zh-CN"/>
+        </w:rPr>
+        <w:t>在创建channel时，报以下的错误：</w:t>
+      </w:r>
+    </w:p>
+    <w:p>
+      <w:pPr>
+        <w:rPr>
+          <w:rFonts w:hint="eastAsia"/>
+          <w:lang w:val="en-US" w:eastAsia="zh-CN"/>
+        </w:rPr>
+      </w:pPr>
+      <w:r>
+        <w:rPr>
+          <w:rFonts w:hint="eastAsia"/>
+          <w:lang w:val="en-US" w:eastAsia="zh-CN"/>
+        </w:rPr>
+        <w:drawing>
+          <wp:inline distT="0" distB="0" distL="114300" distR="114300">
+            <wp:extent cx="5273040" cy="1195070"/>
+            <wp:effectExtent l="0" t="0" r="3810" b="5080"/>
+            <wp:docPr id="1" name="图片 1" descr="d670c12ce7527c51c6a1cb48a29345d"/>
+            <wp:cNvGraphicFramePr>
+              <a:graphicFrameLocks xmlns:a="http://schemas.openxmlformats.org/drawingml/2006/main" noChangeAspect="1"/>
+            </wp:cNvGraphicFramePr>
+            <a:graphic xmlns:a="http://schemas.openxmlformats.org/drawingml/2006/main">
+              <a:graphicData uri="http://schemas.openxmlformats.org/drawingml/2006/picture">
+                <pic:pic xmlns:pic="http://schemas.openxmlformats.org/drawingml/2006/picture">
+                  <pic:nvPicPr>
+                    <pic:cNvPr id="1" name="图片 1" descr="d670c12ce7527c51c6a1cb48a29345d"/>
+                    <pic:cNvPicPr>
+                      <a:picLocks noChangeAspect="1"/>
+                    </pic:cNvPicPr>
+                  </pic:nvPicPr>
+                  <pic:blipFill>
+                    <a:blip r:embed="rId4"/>
+                    <a:stretch>
+                      <a:fillRect/>
+                    </a:stretch>
+                  </pic:blipFill>
+                  <pic:spPr>
+                    <a:xfrm>
+                      <a:off x="0" y="0"/>
+                      <a:ext cx="5273040" cy="1195070"/>
+                    </a:xfrm>
+                    <a:prstGeom prst="rect">
+                      <a:avLst/>
+                    </a:prstGeom>
+                  </pic:spPr>
+                </pic:pic>
+              </a:graphicData>
+            </a:graphic>
+          </wp:inline>
+        </w:drawing>
+      </w:r>
+    </w:p>
+    <w:p>
+      <w:pPr>
+        <w:rPr>
+          <w:rFonts w:hint="eastAsia"/>
+          <w:lang w:val="en-US" w:eastAsia="zh-CN"/>
+        </w:rPr>
+      </w:pPr>
+      <w:r>
+        <w:rPr>
+          <w:rFonts w:hint="eastAsia"/>
+          <w:lang w:val="en-US" w:eastAsia="zh-CN"/>
+        </w:rPr>
+        <w:t>表明peer创建channel不符合交易配置文件的定义。例如在configtx.yaml文件中，定义mychannel的配置如下：</w:t>
+      </w:r>
+    </w:p>
+    <w:p>
+      <w:pPr>
+        <w:ind w:firstLine="775" w:firstLineChars="431"/>
+        <w:rPr>
+          <w:rStyle w:val="17"/>
+          <w:rFonts w:hint="eastAsia" w:ascii="Consolas" w:hAnsi="Consolas" w:eastAsia="Consolas" w:cs="Consolas"/>
+          <w:b w:val="0"/>
+          <w:i w:val="0"/>
+          <w:caps w:val="0"/>
+          <w:color w:val="333333"/>
+          <w:spacing w:val="0"/>
+          <w:kern w:val="0"/>
+          <w:sz w:val="18"/>
+          <w:szCs w:val="18"/>
+          <w:bdr w:val="single" w:color="E1E4E5" w:sz="6" w:space="0"/>
+          <w:shd w:val="clear" w:fill="FFFFFF"/>
+          <w:lang w:val="en-US" w:eastAsia="zh-CN" w:bidi="ar"/>
+        </w:rPr>
+      </w:pPr>
+      <w:r>
+        <w:rPr>
+          <w:rStyle w:val="17"/>
+          <w:rFonts w:hint="eastAsia" w:ascii="Consolas" w:hAnsi="Consolas" w:eastAsia="Consolas" w:cs="Consolas"/>
+          <w:b w:val="0"/>
+          <w:i w:val="0"/>
+          <w:caps w:val="0"/>
+          <w:color w:val="333333"/>
+          <w:spacing w:val="0"/>
+          <w:kern w:val="0"/>
+          <w:sz w:val="18"/>
+          <w:szCs w:val="18"/>
+          <w:bdr w:val="single" w:color="E1E4E5" w:sz="6" w:space="0"/>
+          <w:shd w:val="clear" w:fill="FFFFFF"/>
+          <w:lang w:val="en-US" w:eastAsia="zh-CN" w:bidi="ar"/>
+        </w:rPr>
+        <w:t xml:space="preserve">    TwoOrgsChannel:</w:t>
+      </w:r>
+    </w:p>
+    <w:p>
+      <w:pPr>
+        <w:ind w:firstLine="775" w:firstLineChars="431"/>
+        <w:rPr>
+          <w:rStyle w:val="17"/>
+          <w:rFonts w:hint="eastAsia" w:ascii="Consolas" w:hAnsi="Consolas" w:eastAsia="Consolas" w:cs="Consolas"/>
+          <w:b w:val="0"/>
+          <w:i w:val="0"/>
+          <w:caps w:val="0"/>
+          <w:color w:val="333333"/>
+          <w:spacing w:val="0"/>
+          <w:kern w:val="0"/>
+          <w:sz w:val="18"/>
+          <w:szCs w:val="18"/>
+          <w:bdr w:val="single" w:color="E1E4E5" w:sz="6" w:space="0"/>
+          <w:shd w:val="clear" w:fill="FFFFFF"/>
+          <w:lang w:val="en-US" w:eastAsia="zh-CN" w:bidi="ar"/>
+        </w:rPr>
+      </w:pPr>
+      <w:r>
+        <w:rPr>
+          <w:rStyle w:val="17"/>
+          <w:rFonts w:hint="eastAsia" w:ascii="Consolas" w:hAnsi="Consolas" w:eastAsia="Consolas" w:cs="Consolas"/>
+          <w:b w:val="0"/>
+          <w:i w:val="0"/>
+          <w:caps w:val="0"/>
+          <w:color w:val="333333"/>
+          <w:spacing w:val="0"/>
+          <w:kern w:val="0"/>
+          <w:sz w:val="18"/>
+          <w:szCs w:val="18"/>
+          <w:bdr w:val="single" w:color="E1E4E5" w:sz="6" w:space="0"/>
+          <w:shd w:val="clear" w:fill="FFFFFF"/>
+          <w:lang w:val="en-US" w:eastAsia="zh-CN" w:bidi="ar"/>
+        </w:rPr>
+        <w:t xml:space="preserve">        Consortium: SampleConsortium</w:t>
+      </w:r>
+    </w:p>
+    <w:p>
+      <w:pPr>
+        <w:ind w:firstLine="775" w:firstLineChars="431"/>
+        <w:rPr>
+          <w:rStyle w:val="17"/>
+          <w:rFonts w:hint="eastAsia" w:ascii="Consolas" w:hAnsi="Consolas" w:eastAsia="Consolas" w:cs="Consolas"/>
+          <w:b w:val="0"/>
+          <w:i w:val="0"/>
+          <w:caps w:val="0"/>
+          <w:color w:val="333333"/>
+          <w:spacing w:val="0"/>
+          <w:kern w:val="0"/>
+          <w:sz w:val="18"/>
+          <w:szCs w:val="18"/>
+          <w:bdr w:val="single" w:color="E1E4E5" w:sz="6" w:space="0"/>
+          <w:shd w:val="clear" w:fill="FFFFFF"/>
+          <w:lang w:val="en-US" w:eastAsia="zh-CN" w:bidi="ar"/>
+        </w:rPr>
+      </w:pPr>
+      <w:r>
+        <w:rPr>
+          <w:rStyle w:val="17"/>
+          <w:rFonts w:hint="eastAsia" w:ascii="Consolas" w:hAnsi="Consolas" w:eastAsia="Consolas" w:cs="Consolas"/>
+          <w:b w:val="0"/>
+          <w:i w:val="0"/>
+          <w:caps w:val="0"/>
+          <w:color w:val="333333"/>
+          <w:spacing w:val="0"/>
+          <w:kern w:val="0"/>
+          <w:sz w:val="18"/>
+          <w:szCs w:val="18"/>
+          <w:bdr w:val="single" w:color="E1E4E5" w:sz="6" w:space="0"/>
+          <w:shd w:val="clear" w:fill="FFFFFF"/>
+          <w:lang w:val="en-US" w:eastAsia="zh-CN" w:bidi="ar"/>
+        </w:rPr>
+        <w:t xml:space="preserve">        Application:</w:t>
+      </w:r>
+    </w:p>
+    <w:p>
+      <w:pPr>
+        <w:ind w:firstLine="775" w:firstLineChars="431"/>
+        <w:rPr>
+          <w:rStyle w:val="17"/>
+          <w:rFonts w:hint="eastAsia" w:ascii="Consolas" w:hAnsi="Consolas" w:eastAsia="Consolas" w:cs="Consolas"/>
+          <w:b w:val="0"/>
+          <w:i w:val="0"/>
+          <w:caps w:val="0"/>
+          <w:color w:val="333333"/>
+          <w:spacing w:val="0"/>
+          <w:kern w:val="0"/>
+          <w:sz w:val="18"/>
+          <w:szCs w:val="18"/>
+          <w:bdr w:val="single" w:color="E1E4E5" w:sz="6" w:space="0"/>
+          <w:shd w:val="clear" w:fill="FFFFFF"/>
+          <w:lang w:val="en-US" w:eastAsia="zh-CN" w:bidi="ar"/>
+        </w:rPr>
+      </w:pPr>
+      <w:r>
+        <w:rPr>
+          <w:rStyle w:val="17"/>
+          <w:rFonts w:hint="eastAsia" w:ascii="Consolas" w:hAnsi="Consolas" w:eastAsia="Consolas" w:cs="Consolas"/>
+          <w:b w:val="0"/>
+          <w:i w:val="0"/>
+          <w:caps w:val="0"/>
+          <w:color w:val="333333"/>
+          <w:spacing w:val="0"/>
+          <w:kern w:val="0"/>
+          <w:sz w:val="18"/>
+          <w:szCs w:val="18"/>
+          <w:bdr w:val="single" w:color="E1E4E5" w:sz="6" w:space="0"/>
+          <w:shd w:val="clear" w:fill="FFFFFF"/>
+          <w:lang w:val="en-US" w:eastAsia="zh-CN" w:bidi="ar"/>
+        </w:rPr>
+        <w:t xml:space="preserve">            &lt;&lt;: *ApplicationDefaults</w:t>
+      </w:r>
+    </w:p>
+    <w:p>
+      <w:pPr>
+        <w:ind w:firstLine="775" w:firstLineChars="431"/>
+        <w:rPr>
+          <w:rStyle w:val="17"/>
+          <w:rFonts w:hint="eastAsia" w:ascii="Consolas" w:hAnsi="Consolas" w:eastAsia="Consolas" w:cs="Consolas"/>
+          <w:b w:val="0"/>
+          <w:i w:val="0"/>
+          <w:caps w:val="0"/>
+          <w:color w:val="333333"/>
+          <w:spacing w:val="0"/>
+          <w:kern w:val="0"/>
+          <w:sz w:val="18"/>
+          <w:szCs w:val="18"/>
+          <w:bdr w:val="single" w:color="E1E4E5" w:sz="6" w:space="0"/>
+          <w:shd w:val="clear" w:fill="FFFFFF"/>
+          <w:lang w:val="en-US" w:eastAsia="zh-CN" w:bidi="ar"/>
+        </w:rPr>
+      </w:pPr>
+      <w:r>
+        <w:rPr>
+          <w:rStyle w:val="17"/>
+          <w:rFonts w:hint="eastAsia" w:ascii="Consolas" w:hAnsi="Consolas" w:eastAsia="Consolas" w:cs="Consolas"/>
+          <w:b w:val="0"/>
+          <w:i w:val="0"/>
+          <w:caps w:val="0"/>
+          <w:color w:val="333333"/>
+          <w:spacing w:val="0"/>
+          <w:kern w:val="0"/>
+          <w:sz w:val="18"/>
+          <w:szCs w:val="18"/>
+          <w:bdr w:val="single" w:color="E1E4E5" w:sz="6" w:space="0"/>
+          <w:shd w:val="clear" w:fill="FFFFFF"/>
+          <w:lang w:val="en-US" w:eastAsia="zh-CN" w:bidi="ar"/>
+        </w:rPr>
+        <w:t xml:space="preserve">            Organizations:</w:t>
+      </w:r>
+    </w:p>
+    <w:p>
+      <w:pPr>
+        <w:ind w:firstLine="775" w:firstLineChars="431"/>
+        <w:rPr>
+          <w:rStyle w:val="17"/>
+          <w:rFonts w:hint="eastAsia" w:ascii="Consolas" w:hAnsi="Consolas" w:eastAsia="Consolas" w:cs="Consolas"/>
+          <w:b w:val="0"/>
+          <w:i w:val="0"/>
+          <w:caps w:val="0"/>
+          <w:color w:val="333333"/>
+          <w:spacing w:val="0"/>
+          <w:kern w:val="0"/>
+          <w:sz w:val="18"/>
+          <w:szCs w:val="18"/>
+          <w:bdr w:val="single" w:color="E1E4E5" w:sz="6" w:space="0"/>
+          <w:shd w:val="clear" w:fill="FFFFFF"/>
+          <w:lang w:val="en-US" w:eastAsia="zh-CN" w:bidi="ar"/>
+        </w:rPr>
+      </w:pPr>
+      <w:r>
+        <w:rPr>
+          <w:rStyle w:val="17"/>
+          <w:rFonts w:hint="eastAsia" w:ascii="Consolas" w:hAnsi="Consolas" w:eastAsia="Consolas" w:cs="Consolas"/>
+          <w:b w:val="0"/>
+          <w:i w:val="0"/>
+          <w:caps w:val="0"/>
+          <w:color w:val="333333"/>
+          <w:spacing w:val="0"/>
+          <w:kern w:val="0"/>
+          <w:sz w:val="18"/>
+          <w:szCs w:val="18"/>
+          <w:bdr w:val="single" w:color="E1E4E5" w:sz="6" w:space="0"/>
+          <w:shd w:val="clear" w:fill="FFFFFF"/>
+          <w:lang w:val="en-US" w:eastAsia="zh-CN" w:bidi="ar"/>
+        </w:rPr>
+        <w:t xml:space="preserve">                - *Org1</w:t>
+      </w:r>
+    </w:p>
+    <w:p>
+      <w:pPr>
+        <w:ind w:firstLine="775" w:firstLineChars="431"/>
+        <w:rPr>
+          <w:rStyle w:val="17"/>
+          <w:rFonts w:hint="eastAsia" w:ascii="Consolas" w:hAnsi="Consolas" w:eastAsia="Consolas" w:cs="Consolas"/>
+          <w:b w:val="0"/>
+          <w:i w:val="0"/>
+          <w:caps w:val="0"/>
+          <w:color w:val="333333"/>
+          <w:spacing w:val="0"/>
+          <w:kern w:val="0"/>
+          <w:sz w:val="18"/>
+          <w:szCs w:val="18"/>
+          <w:bdr w:val="single" w:color="E1E4E5" w:sz="6" w:space="0"/>
+          <w:shd w:val="clear" w:fill="FFFFFF"/>
+          <w:lang w:val="en-US" w:eastAsia="zh-CN" w:bidi="ar"/>
+        </w:rPr>
+      </w:pPr>
+      <w:r>
+        <w:rPr>
+          <w:rStyle w:val="17"/>
+          <w:rFonts w:hint="eastAsia" w:ascii="Consolas" w:hAnsi="Consolas" w:eastAsia="Consolas" w:cs="Consolas"/>
+          <w:b w:val="0"/>
+          <w:i w:val="0"/>
+          <w:caps w:val="0"/>
+          <w:color w:val="333333"/>
+          <w:spacing w:val="0"/>
+          <w:kern w:val="0"/>
+          <w:sz w:val="18"/>
+          <w:szCs w:val="18"/>
+          <w:bdr w:val="single" w:color="E1E4E5" w:sz="6" w:space="0"/>
+          <w:shd w:val="clear" w:fill="FFFFFF"/>
+          <w:lang w:val="en-US" w:eastAsia="zh-CN" w:bidi="ar"/>
+        </w:rPr>
+        <w:t xml:space="preserve">                - *Org2</w:t>
+      </w:r>
+    </w:p>
+    <w:p>
+      <w:pPr>
+        <w:ind w:firstLine="775" w:firstLineChars="431"/>
+        <w:rPr>
+          <w:rStyle w:val="17"/>
+          <w:rFonts w:hint="eastAsia" w:ascii="Consolas" w:hAnsi="Consolas" w:eastAsia="Consolas" w:cs="Consolas"/>
+          <w:b w:val="0"/>
+          <w:i w:val="0"/>
+          <w:caps w:val="0"/>
+          <w:color w:val="333333"/>
+          <w:spacing w:val="0"/>
+          <w:kern w:val="0"/>
+          <w:sz w:val="18"/>
+          <w:szCs w:val="18"/>
+          <w:bdr w:val="single" w:color="E1E4E5" w:sz="6" w:space="0"/>
+          <w:shd w:val="clear" w:fill="FFFFFF"/>
+          <w:lang w:val="en-US" w:eastAsia="zh-CN" w:bidi="ar"/>
+        </w:rPr>
+      </w:pPr>
+      <w:r>
+        <w:rPr>
+          <w:rStyle w:val="17"/>
+          <w:rFonts w:hint="eastAsia" w:ascii="Consolas" w:hAnsi="Consolas" w:eastAsia="Consolas" w:cs="Consolas"/>
+          <w:b w:val="0"/>
+          <w:i w:val="0"/>
+          <w:caps w:val="0"/>
+          <w:color w:val="333333"/>
+          <w:spacing w:val="0"/>
+          <w:kern w:val="0"/>
+          <w:sz w:val="18"/>
+          <w:szCs w:val="18"/>
+          <w:bdr w:val="single" w:color="E1E4E5" w:sz="6" w:space="0"/>
+          <w:shd w:val="clear" w:fill="FFFFFF"/>
+          <w:lang w:val="en-US" w:eastAsia="zh-CN" w:bidi="ar"/>
+        </w:rPr>
+        <w:t xml:space="preserve">            Capabilities:</w:t>
+      </w:r>
+    </w:p>
+    <w:p>
+      <w:pPr>
+        <w:ind w:firstLine="775" w:firstLineChars="431"/>
+        <w:rPr>
+          <w:rStyle w:val="17"/>
+          <w:rFonts w:hint="eastAsia" w:ascii="Consolas" w:hAnsi="Consolas" w:eastAsia="Consolas" w:cs="Consolas"/>
+          <w:b w:val="0"/>
+          <w:i w:val="0"/>
+          <w:caps w:val="0"/>
+          <w:color w:val="333333"/>
+          <w:spacing w:val="0"/>
+          <w:kern w:val="0"/>
+          <w:sz w:val="18"/>
+          <w:szCs w:val="18"/>
+          <w:bdr w:val="single" w:color="E1E4E5" w:sz="6" w:space="0"/>
+          <w:shd w:val="clear" w:fill="FFFFFF"/>
+          <w:lang w:val="en-US" w:eastAsia="zh-CN" w:bidi="ar"/>
+        </w:rPr>
+      </w:pPr>
+      <w:r>
+        <w:rPr>
+          <w:rStyle w:val="17"/>
+          <w:rFonts w:hint="eastAsia" w:ascii="Consolas" w:hAnsi="Consolas" w:eastAsia="Consolas" w:cs="Consolas"/>
+          <w:b w:val="0"/>
+          <w:i w:val="0"/>
+          <w:caps w:val="0"/>
+          <w:color w:val="333333"/>
+          <w:spacing w:val="0"/>
+          <w:kern w:val="0"/>
+          <w:sz w:val="18"/>
+          <w:szCs w:val="18"/>
+          <w:bdr w:val="single" w:color="E1E4E5" w:sz="6" w:space="0"/>
+          <w:shd w:val="clear" w:fill="FFFFFF"/>
+          <w:lang w:val="en-US" w:eastAsia="zh-CN" w:bidi="ar"/>
+        </w:rPr>
+        <w:t xml:space="preserve">                &lt;&lt;: *ApplicationCapabilities</w:t>
+      </w:r>
+    </w:p>
+    <w:p>
+      <w:pPr>
+        <w:rPr>
+          <w:rFonts w:hint="eastAsia"/>
+          <w:lang w:val="en-US" w:eastAsia="zh-CN"/>
+        </w:rPr>
+      </w:pPr>
+      <w:r>
+        <w:rPr>
+          <w:rFonts w:hint="eastAsia"/>
+          <w:lang w:val="en-US" w:eastAsia="zh-CN"/>
+        </w:rPr>
+        <w:t>配置文件中指定了TwoOrgsChannel对应的channel是由org1和org2进行管理的，但是在peer创建此channel时，peer和操作者的权限不属于org1或者org2，则会报上述错误。</w:t>
+      </w:r>
+    </w:p>
+    <w:p>
+      <w:pPr>
+        <w:rPr>
+          <w:rFonts w:hint="eastAsia"/>
+          <w:lang w:val="en-US" w:eastAsia="zh-CN"/>
+        </w:rPr>
+      </w:pPr>
+      <w:r>
+        <w:rPr>
+          <w:rFonts w:hint="eastAsia"/>
+          <w:lang w:val="en-US" w:eastAsia="zh-CN"/>
+        </w:rPr>
+        <w:t>可在cli容器中设置环境变量，然后peer节点和操作者权限更换至org1或者org2</w:t>
+      </w:r>
+    </w:p>
+    <w:p>
+      <w:pPr>
+        <w:keepNext w:val="0"/>
+        <w:keepLines w:val="0"/>
+        <w:pageBreakBefore w:val="0"/>
+        <w:widowControl w:val="0"/>
+        <w:numPr>
+          <w:ilvl w:val="0"/>
+          <w:numId w:val="0"/>
+        </w:numPr>
+        <w:kinsoku/>
+        <w:wordWrap w:val="0"/>
+        <w:overflowPunct/>
+        <w:topLinePunct w:val="0"/>
+        <w:autoSpaceDE/>
+        <w:autoSpaceDN/>
+        <w:bidi w:val="0"/>
+        <w:adjustRightInd/>
+        <w:snapToGrid/>
+        <w:spacing w:line="240" w:lineRule="auto"/>
+        <w:ind w:leftChars="0" w:right="0" w:rightChars="0" w:firstLine="420" w:firstLineChars="0"/>
+        <w:jc w:val="both"/>
+        <w:textAlignment w:val="auto"/>
+        <w:outlineLvl w:val="9"/>
+        <w:rPr>
+          <w:rStyle w:val="17"/>
+          <w:rFonts w:hint="eastAsia" w:ascii="Consolas" w:hAnsi="Consolas" w:eastAsia="Consolas" w:cs="Consolas"/>
+          <w:b w:val="0"/>
+          <w:i w:val="0"/>
+          <w:caps w:val="0"/>
+          <w:color w:val="333333"/>
+          <w:spacing w:val="0"/>
+          <w:kern w:val="0"/>
+          <w:sz w:val="18"/>
+          <w:szCs w:val="18"/>
+          <w:bdr w:val="single" w:color="E1E4E5" w:sz="6" w:space="0"/>
+          <w:shd w:val="clear" w:fill="FFFFFF"/>
+          <w:lang w:val="en-US" w:eastAsia="zh-CN" w:bidi="ar"/>
+        </w:rPr>
+      </w:pPr>
+      <w:r>
+        <w:rPr>
+          <w:rStyle w:val="17"/>
+          <w:rFonts w:hint="eastAsia" w:ascii="Consolas" w:hAnsi="Consolas" w:eastAsia="Consolas" w:cs="Consolas"/>
+          <w:b w:val="0"/>
+          <w:i w:val="0"/>
+          <w:caps w:val="0"/>
+          <w:color w:val="333333"/>
+          <w:spacing w:val="0"/>
+          <w:kern w:val="0"/>
+          <w:sz w:val="18"/>
+          <w:szCs w:val="18"/>
+          <w:bdr w:val="single" w:color="E1E4E5" w:sz="6" w:space="0"/>
+          <w:shd w:val="clear" w:fill="FFFFFF"/>
+          <w:lang w:val="en-US" w:eastAsia="zh-CN" w:bidi="ar"/>
+        </w:rPr>
+        <w:t>CORE_PEER_MSPCONFIGPATH=/opt/gopath/src/github.com/hyperledger/fabric/peer/crypto/peerOrganizations/org1.example.com/users/Admin@org1.example.com/msp</w:t>
+      </w:r>
+    </w:p>
+    <w:p>
+      <w:pPr>
+        <w:keepNext w:val="0"/>
+        <w:keepLines w:val="0"/>
+        <w:pageBreakBefore w:val="0"/>
+        <w:widowControl w:val="0"/>
+        <w:numPr>
+          <w:ilvl w:val="0"/>
+          <w:numId w:val="0"/>
+        </w:numPr>
+        <w:kinsoku/>
+        <w:wordWrap w:val="0"/>
+        <w:overflowPunct/>
+        <w:topLinePunct w:val="0"/>
+        <w:autoSpaceDE/>
+        <w:autoSpaceDN/>
+        <w:bidi w:val="0"/>
+        <w:adjustRightInd/>
+        <w:snapToGrid/>
+        <w:spacing w:line="240" w:lineRule="auto"/>
+        <w:ind w:leftChars="0" w:right="0" w:rightChars="0" w:firstLine="420" w:firstLineChars="0"/>
+        <w:jc w:val="both"/>
+        <w:textAlignment w:val="auto"/>
+        <w:outlineLvl w:val="9"/>
+        <w:rPr>
+          <w:rStyle w:val="17"/>
+          <w:rFonts w:hint="eastAsia" w:ascii="Consolas" w:hAnsi="Consolas" w:eastAsia="Consolas" w:cs="Consolas"/>
+          <w:b w:val="0"/>
+          <w:i w:val="0"/>
+          <w:caps w:val="0"/>
+          <w:color w:val="333333"/>
+          <w:spacing w:val="0"/>
+          <w:kern w:val="0"/>
+          <w:sz w:val="18"/>
+          <w:szCs w:val="18"/>
+          <w:bdr w:val="single" w:color="E1E4E5" w:sz="6" w:space="0"/>
+          <w:shd w:val="clear" w:fill="FFFFFF"/>
+          <w:lang w:val="en-US" w:eastAsia="zh-CN" w:bidi="ar"/>
+        </w:rPr>
+      </w:pPr>
+      <w:r>
+        <w:rPr>
+          <w:rStyle w:val="17"/>
+          <w:rFonts w:hint="eastAsia" w:ascii="Consolas" w:hAnsi="Consolas" w:eastAsia="Consolas" w:cs="Consolas"/>
+          <w:b w:val="0"/>
+          <w:i w:val="0"/>
+          <w:caps w:val="0"/>
+          <w:color w:val="333333"/>
+          <w:spacing w:val="0"/>
+          <w:kern w:val="0"/>
+          <w:sz w:val="18"/>
+          <w:szCs w:val="18"/>
+          <w:bdr w:val="single" w:color="E1E4E5" w:sz="6" w:space="0"/>
+          <w:shd w:val="clear" w:fill="FFFFFF"/>
+          <w:lang w:val="en-US" w:eastAsia="zh-CN" w:bidi="ar"/>
+        </w:rPr>
+        <w:t>CORE_PEER_ADDRESS=peer0.org1.example.com:7051</w:t>
+      </w:r>
+    </w:p>
+    <w:p>
+      <w:pPr>
+        <w:keepNext w:val="0"/>
+        <w:keepLines w:val="0"/>
+        <w:pageBreakBefore w:val="0"/>
+        <w:widowControl w:val="0"/>
+        <w:numPr>
+          <w:ilvl w:val="0"/>
+          <w:numId w:val="0"/>
+        </w:numPr>
+        <w:kinsoku/>
+        <w:wordWrap w:val="0"/>
+        <w:overflowPunct/>
+        <w:topLinePunct w:val="0"/>
+        <w:autoSpaceDE/>
+        <w:autoSpaceDN/>
+        <w:bidi w:val="0"/>
+        <w:adjustRightInd/>
+        <w:snapToGrid/>
+        <w:spacing w:line="240" w:lineRule="auto"/>
+        <w:ind w:leftChars="0" w:right="0" w:rightChars="0" w:firstLine="420" w:firstLineChars="0"/>
+        <w:jc w:val="both"/>
+        <w:textAlignment w:val="auto"/>
+        <w:outlineLvl w:val="9"/>
+        <w:rPr>
+          <w:rStyle w:val="17"/>
+          <w:rFonts w:hint="eastAsia" w:ascii="Consolas" w:hAnsi="Consolas" w:eastAsia="Consolas" w:cs="Consolas"/>
+          <w:b w:val="0"/>
+          <w:i w:val="0"/>
+          <w:caps w:val="0"/>
+          <w:color w:val="333333"/>
+          <w:spacing w:val="0"/>
+          <w:kern w:val="0"/>
+          <w:sz w:val="18"/>
+          <w:szCs w:val="18"/>
+          <w:bdr w:val="single" w:color="E1E4E5" w:sz="6" w:space="0"/>
+          <w:shd w:val="clear" w:fill="FFFFFF"/>
+          <w:lang w:val="en-US" w:eastAsia="zh-CN" w:bidi="ar"/>
+        </w:rPr>
+      </w:pPr>
+      <w:r>
+        <w:rPr>
+          <w:rStyle w:val="17"/>
+          <w:rFonts w:hint="eastAsia" w:ascii="Consolas" w:hAnsi="Consolas" w:eastAsia="Consolas" w:cs="Consolas"/>
+          <w:b w:val="0"/>
+          <w:i w:val="0"/>
+          <w:caps w:val="0"/>
+          <w:color w:val="333333"/>
+          <w:spacing w:val="0"/>
+          <w:kern w:val="0"/>
+          <w:sz w:val="18"/>
+          <w:szCs w:val="18"/>
+          <w:bdr w:val="single" w:color="E1E4E5" w:sz="6" w:space="0"/>
+          <w:shd w:val="clear" w:fill="FFFFFF"/>
+          <w:lang w:val="en-US" w:eastAsia="zh-CN" w:bidi="ar"/>
+        </w:rPr>
+        <w:t>CORE_PEER_LOCALMSPID="Org1MSP"</w:t>
+      </w:r>
+    </w:p>
+    <w:p>
+      <w:pPr>
+        <w:ind w:left="0" w:leftChars="0" w:firstLine="420" w:firstLineChars="0"/>
+        <w:rPr>
+          <w:rStyle w:val="17"/>
+          <w:rFonts w:hint="eastAsia" w:ascii="Consolas" w:hAnsi="Consolas" w:eastAsia="Consolas" w:cs="Consolas"/>
+          <w:b w:val="0"/>
+          <w:i w:val="0"/>
+          <w:caps w:val="0"/>
+          <w:color w:val="333333"/>
+          <w:spacing w:val="0"/>
+          <w:kern w:val="0"/>
+          <w:sz w:val="18"/>
+          <w:szCs w:val="18"/>
+          <w:bdr w:val="single" w:color="E1E4E5" w:sz="6" w:space="0"/>
+          <w:shd w:val="clear" w:fill="FFFFFF"/>
+          <w:lang w:val="en-US" w:eastAsia="zh-CN" w:bidi="ar"/>
+        </w:rPr>
+      </w:pPr>
+      <w:r>
+        <w:rPr>
+          <w:rStyle w:val="17"/>
+          <w:rFonts w:hint="eastAsia" w:ascii="Consolas" w:hAnsi="Consolas" w:eastAsia="Consolas" w:cs="Consolas"/>
+          <w:b w:val="0"/>
+          <w:i w:val="0"/>
+          <w:caps w:val="0"/>
+          <w:color w:val="333333"/>
+          <w:spacing w:val="0"/>
+          <w:kern w:val="0"/>
+          <w:sz w:val="18"/>
+          <w:szCs w:val="18"/>
+          <w:bdr w:val="single" w:color="E1E4E5" w:sz="6" w:space="0"/>
+          <w:shd w:val="clear" w:fill="FFFFFF"/>
+          <w:lang w:val="en-US" w:eastAsia="zh-CN" w:bidi="ar"/>
+        </w:rPr>
+        <w:t>CORE_PEER_TLS_ROOTCERT_FILE=/opt/gopath/src/github.com/hyperledger/fabric/peer/crypto/peerOrganizations/org1.example.com/peers/peer0.org1.example.com/tls/ca.crt</w:t>
+      </w:r>
+    </w:p>
+    <w:p>
+      <w:pPr>
+        <w:ind w:left="0" w:leftChars="0" w:firstLine="420" w:firstLineChars="0"/>
+        <w:rPr>
+          <w:rStyle w:val="17"/>
+          <w:rFonts w:hint="eastAsia" w:ascii="Consolas" w:hAnsi="Consolas" w:eastAsia="Consolas" w:cs="Consolas"/>
+          <w:b w:val="0"/>
+          <w:i w:val="0"/>
+          <w:caps w:val="0"/>
+          <w:color w:val="333333"/>
+          <w:spacing w:val="0"/>
+          <w:kern w:val="0"/>
+          <w:sz w:val="18"/>
+          <w:szCs w:val="18"/>
+          <w:bdr w:val="single" w:color="E1E4E5" w:sz="6" w:space="0"/>
+          <w:shd w:val="clear" w:fill="FFFFFF"/>
+          <w:lang w:val="en-US" w:eastAsia="zh-CN" w:bidi="ar"/>
+        </w:rPr>
+      </w:pPr>
+      <w:r>
+        <w:rPr>
+          <w:rStyle w:val="17"/>
+          <w:rFonts w:hint="eastAsia" w:ascii="Consolas" w:hAnsi="Consolas" w:eastAsia="Consolas" w:cs="Consolas"/>
+          <w:b w:val="0"/>
+          <w:i w:val="0"/>
+          <w:caps w:val="0"/>
+          <w:color w:val="333333"/>
+          <w:spacing w:val="0"/>
+          <w:kern w:val="0"/>
+          <w:sz w:val="18"/>
+          <w:szCs w:val="18"/>
+          <w:bdr w:val="single" w:color="E1E4E5" w:sz="6" w:space="0"/>
+          <w:shd w:val="clear" w:fill="FFFFFF"/>
+          <w:lang w:val="en-US" w:eastAsia="zh-CN" w:bidi="ar"/>
+        </w:rPr>
+        <w:br w:type="page"/>
+      </w:r>
+    </w:p>
+    <w:p>
+      <w:pPr>
+        <w:pStyle w:val="3"/>
+        <w:numPr>
+          <w:numId w:val="3"/>
+        </w:numPr>
+        <w:rPr>
+          <w:rFonts w:hint="eastAsia"/>
+          <w:lang w:val="en-US" w:eastAsia="zh-CN"/>
+        </w:rPr>
+      </w:pPr>
+      <w:r>
+        <w:rPr>
+          <w:rFonts w:hint="eastAsia"/>
+          <w:lang w:val="en-US" w:eastAsia="zh-CN"/>
+        </w:rPr>
+        <w:t>问题六</w:t>
+      </w:r>
+    </w:p>
+    <w:p>
+      <w:pPr>
+        <w:rPr>
+          <w:rFonts w:hint="eastAsia"/>
+          <w:lang w:val="en-US" w:eastAsia="zh-CN"/>
+        </w:rPr>
+      </w:pPr>
+      <w:r>
+        <w:rPr>
+          <w:rFonts w:hint="eastAsia"/>
+          <w:lang w:val="en-US" w:eastAsia="zh-CN"/>
+        </w:rPr>
+        <w:t>在创建channel时，报以下的错误：</w:t>
+      </w:r>
+    </w:p>
+    <w:p>
+      <w:pPr>
+        <w:rPr>
+          <w:rFonts w:hint="default"/>
+          <w:lang w:val="en-US" w:eastAsia="zh-CN"/>
+        </w:rPr>
+      </w:pPr>
+      <w:r>
+        <w:rPr>
+          <w:rFonts w:hint="default"/>
+          <w:lang w:val="en-US" w:eastAsia="zh-CN"/>
+        </w:rPr>
+        <w:drawing>
+          <wp:inline distT="0" distB="0" distL="114300" distR="114300">
+            <wp:extent cx="5267325" cy="1391285"/>
+            <wp:effectExtent l="0" t="0" r="9525" b="18415"/>
+            <wp:docPr id="2" name="图片 2" descr="1de0063a10dd701824e17ce6f0faa19"/>
+            <wp:cNvGraphicFramePr>
+              <a:graphicFrameLocks xmlns:a="http://schemas.openxmlformats.org/drawingml/2006/main" noChangeAspect="1"/>
+            </wp:cNvGraphicFramePr>
+            <a:graphic xmlns:a="http://schemas.openxmlformats.org/drawingml/2006/main">
+              <a:graphicData uri="http://schemas.openxmlformats.org/drawingml/2006/picture">
+                <pic:pic xmlns:pic="http://schemas.openxmlformats.org/drawingml/2006/picture">
+                  <pic:nvPicPr>
+                    <pic:cNvPr id="2" name="图片 2" descr="1de0063a10dd701824e17ce6f0faa19"/>
+                    <pic:cNvPicPr>
+                      <a:picLocks noChangeAspect="1"/>
+                    </pic:cNvPicPr>
+                  </pic:nvPicPr>
+                  <pic:blipFill>
+                    <a:blip r:embed="rId5"/>
+                    <a:stretch>
+                      <a:fillRect/>
+                    </a:stretch>
+                  </pic:blipFill>
+                  <pic:spPr>
+                    <a:xfrm>
+                      <a:off x="0" y="0"/>
+                      <a:ext cx="5267325" cy="1391285"/>
+                    </a:xfrm>
+                    <a:prstGeom prst="rect">
+                      <a:avLst/>
+                    </a:prstGeom>
+                  </pic:spPr>
+                </pic:pic>
+              </a:graphicData>
+            </a:graphic>
+          </wp:inline>
+        </w:drawing>
+      </w:r>
+    </w:p>
+    <w:p>
+      <w:pPr>
+        <w:rPr>
+          <w:rFonts w:hint="eastAsia"/>
+          <w:lang w:val="en-US" w:eastAsia="zh-CN"/>
+        </w:rPr>
+      </w:pPr>
+      <w:r>
+        <w:rPr>
+          <w:rFonts w:hint="eastAsia"/>
+          <w:lang w:val="en-US" w:eastAsia="zh-CN"/>
+        </w:rPr>
+        <w:t>表明在创建此channel使用的交易配置文件出现了问题，具体问题是交易配置文件configtx.yaml中使用了fabric网络中不存在的org（组织）如：</w:t>
+      </w:r>
+    </w:p>
+    <w:p>
+      <w:pPr>
+        <w:ind w:left="0" w:leftChars="0" w:firstLine="0" w:firstLineChars="0"/>
+        <w:rPr>
+          <w:rFonts w:hint="eastAsia"/>
+          <w:lang w:val="en-US" w:eastAsia="zh-CN"/>
+        </w:rPr>
+      </w:pPr>
+      <w:r>
+        <w:drawing>
+          <wp:inline distT="0" distB="0" distL="114300" distR="114300">
+            <wp:extent cx="2449830" cy="2487930"/>
+            <wp:effectExtent l="0" t="0" r="7620" b="7620"/>
+            <wp:docPr id="4" name="图片 2"/>
+            <wp:cNvGraphicFramePr>
+              <a:graphicFrameLocks xmlns:a="http://schemas.openxmlformats.org/drawingml/2006/main" noChangeAspect="1"/>
+            </wp:cNvGraphicFramePr>
+            <a:graphic xmlns:a="http://schemas.openxmlformats.org/drawingml/2006/main">
+              <a:graphicData uri="http://schemas.openxmlformats.org/drawingml/2006/picture">
+                <pic:pic xmlns:pic="http://schemas.openxmlformats.org/drawingml/2006/picture">
+                  <pic:nvPicPr>
+                    <pic:cNvPr id="4" name="图片 2"/>
+                    <pic:cNvPicPr>
+                      <a:picLocks noChangeAspect="1"/>
+                    </pic:cNvPicPr>
+                  </pic:nvPicPr>
+                  <pic:blipFill>
+                    <a:blip r:embed="rId6"/>
+                    <a:stretch>
+                      <a:fillRect/>
+                    </a:stretch>
+                  </pic:blipFill>
+                  <pic:spPr>
+                    <a:xfrm>
+                      <a:off x="0" y="0"/>
+                      <a:ext cx="2449830" cy="2487930"/>
+                    </a:xfrm>
+                    <a:prstGeom prst="rect">
+                      <a:avLst/>
+                    </a:prstGeom>
+                    <a:noFill/>
+                    <a:ln w="9525">
+                      <a:noFill/>
+                    </a:ln>
+                  </pic:spPr>
+                </pic:pic>
+              </a:graphicData>
+            </a:graphic>
+          </wp:inline>
+        </w:drawing>
+      </w:r>
+      <w:r>
+        <w:drawing>
+          <wp:inline distT="0" distB="0" distL="114300" distR="114300">
+            <wp:extent cx="2599690" cy="2515235"/>
+            <wp:effectExtent l="0" t="0" r="10160" b="18415"/>
+            <wp:docPr id="5" name="图片 3"/>
+            <wp:cNvGraphicFramePr>
+              <a:graphicFrameLocks xmlns:a="http://schemas.openxmlformats.org/drawingml/2006/main" noChangeAspect="1"/>
+            </wp:cNvGraphicFramePr>
+            <a:graphic xmlns:a="http://schemas.openxmlformats.org/drawingml/2006/main">
+              <a:graphicData uri="http://schemas.openxmlformats.org/drawingml/2006/picture">
+                <pic:pic xmlns:pic="http://schemas.openxmlformats.org/drawingml/2006/picture">
+                  <pic:nvPicPr>
+                    <pic:cNvPr id="5" name="图片 3"/>
+                    <pic:cNvPicPr>
+                      <a:picLocks noChangeAspect="1"/>
+                    </pic:cNvPicPr>
+                  </pic:nvPicPr>
+                  <pic:blipFill>
+                    <a:blip r:embed="rId7"/>
+                    <a:stretch>
+                      <a:fillRect/>
+                    </a:stretch>
+                  </pic:blipFill>
+                  <pic:spPr>
+                    <a:xfrm>
+                      <a:off x="0" y="0"/>
+                      <a:ext cx="2599690" cy="2515235"/>
+                    </a:xfrm>
+                    <a:prstGeom prst="rect">
+                      <a:avLst/>
+                    </a:prstGeom>
+                    <a:noFill/>
+                    <a:ln w="9525">
+                      <a:noFill/>
+                    </a:ln>
+                  </pic:spPr>
+                </pic:pic>
+              </a:graphicData>
+            </a:graphic>
+          </wp:inline>
+        </w:drawing>
+      </w:r>
+    </w:p>
+    <w:p>
+      <w:pPr>
+        <w:rPr>
+          <w:rFonts w:hint="eastAsia"/>
+          <w:lang w:val="en-US" w:eastAsia="zh-CN"/>
+        </w:rPr>
+      </w:pPr>
+      <w:r>
+        <w:rPr>
+          <w:rFonts w:hint="eastAsia"/>
+          <w:lang w:val="en-US" w:eastAsia="zh-CN"/>
+        </w:rPr>
+        <w:t>配置文件中指定了TwoOrgsChannel对应的channel是由org1、org2、org3共同进行管理的。但是org3并未</w:t>
+      </w:r>
+      <w:r>
+        <w:rPr>
+          <w:rStyle w:val="17"/>
+          <w:rFonts w:hint="eastAsia" w:ascii="Consolas" w:hAnsi="Consolas" w:eastAsia="Consolas" w:cs="Consolas"/>
+          <w:b w:val="0"/>
+          <w:i w:val="0"/>
+          <w:caps w:val="0"/>
+          <w:color w:val="333333"/>
+          <w:spacing w:val="0"/>
+          <w:kern w:val="0"/>
+          <w:sz w:val="18"/>
+          <w:szCs w:val="18"/>
+          <w:bdr w:val="single" w:color="E1E4E5" w:sz="6" w:space="0"/>
+          <w:shd w:val="clear" w:fill="FFFFFF"/>
+          <w:lang w:val="en-US" w:eastAsia="zh-CN" w:bidi="ar"/>
+        </w:rPr>
+        <w:t>TwoOrgsOrdererGenesis,</w:t>
+      </w:r>
+      <w:r>
+        <w:rPr>
+          <w:rFonts w:hint="eastAsia"/>
+          <w:lang w:val="en-US" w:eastAsia="zh-CN"/>
+        </w:rPr>
+        <w:t>也就是fabric的创世区块配置文件中定义，所以在peer创建此channel时使用到了并不存在于网络的org3组织，便有上述错误出现。解决办法是先修改crypto-config.yaml文件，添加org3组织，使用</w:t>
+      </w:r>
+      <w:r>
+        <w:t>Cryptogen</w:t>
+      </w:r>
+      <w:r>
+        <w:rPr>
+          <w:rFonts w:hint="eastAsia"/>
+          <w:lang w:eastAsia="zh-CN"/>
+        </w:rPr>
+        <w:t>工具消费</w:t>
+      </w:r>
+      <w:r>
+        <w:rPr>
+          <w:rFonts w:hint="eastAsia"/>
+          <w:lang w:val="en-US" w:eastAsia="zh-CN"/>
+        </w:rPr>
+        <w:t>crypto-config.yaml生成org3对应的证书和密钥。再修改configtx.yaml，在创世区块添加org3的声明和在下面添加org3对应的证书密钥文件位置。然后再重新执行生成交易配置文件的命令。这样就能把org3添加至fabric网络中。修改的configtx.yaml文件部分如下：</w:t>
+      </w:r>
+    </w:p>
+    <w:p>
+      <w:pPr>
+        <w:ind w:left="0" w:leftChars="0" w:firstLine="0" w:firstLineChars="0"/>
+        <w:rPr>
+          <w:rFonts w:hint="eastAsia"/>
+          <w:lang w:val="en-US" w:eastAsia="zh-CN"/>
+        </w:rPr>
+      </w:pPr>
+      <w:r>
+        <w:drawing>
+          <wp:inline distT="0" distB="0" distL="114300" distR="114300">
+            <wp:extent cx="2534285" cy="2092325"/>
+            <wp:effectExtent l="0" t="0" r="18415" b="3175"/>
+            <wp:docPr id="6" name="图片 4"/>
+            <wp:cNvGraphicFramePr>
+              <a:graphicFrameLocks xmlns:a="http://schemas.openxmlformats.org/drawingml/2006/main" noChangeAspect="1"/>
+            </wp:cNvGraphicFramePr>
+            <a:graphic xmlns:a="http://schemas.openxmlformats.org/drawingml/2006/main">
+              <a:graphicData uri="http://schemas.openxmlformats.org/drawingml/2006/picture">
+                <pic:pic xmlns:pic="http://schemas.openxmlformats.org/drawingml/2006/picture">
+                  <pic:nvPicPr>
+                    <pic:cNvPr id="6" name="图片 4"/>
+                    <pic:cNvPicPr>
+                      <a:picLocks noChangeAspect="1"/>
+                    </pic:cNvPicPr>
+                  </pic:nvPicPr>
+                  <pic:blipFill>
+                    <a:blip r:embed="rId8"/>
+                    <a:stretch>
+                      <a:fillRect/>
+                    </a:stretch>
+                  </pic:blipFill>
+                  <pic:spPr>
+                    <a:xfrm>
+                      <a:off x="0" y="0"/>
+                      <a:ext cx="2534285" cy="2092325"/>
+                    </a:xfrm>
+                    <a:prstGeom prst="rect">
+                      <a:avLst/>
+                    </a:prstGeom>
+                    <a:noFill/>
+                    <a:ln w="9525">
+                      <a:noFill/>
+                    </a:ln>
+                  </pic:spPr>
+                </pic:pic>
+              </a:graphicData>
+            </a:graphic>
+          </wp:inline>
+        </w:drawing>
+      </w:r>
+      <w:r>
+        <w:drawing>
+          <wp:inline distT="0" distB="0" distL="114300" distR="114300">
+            <wp:extent cx="2621915" cy="2140585"/>
+            <wp:effectExtent l="0" t="0" r="6985" b="12065"/>
+            <wp:docPr id="7" name="图片 5"/>
+            <wp:cNvGraphicFramePr>
+              <a:graphicFrameLocks xmlns:a="http://schemas.openxmlformats.org/drawingml/2006/main" noChangeAspect="1"/>
+            </wp:cNvGraphicFramePr>
+            <a:graphic xmlns:a="http://schemas.openxmlformats.org/drawingml/2006/main">
+              <a:graphicData uri="http://schemas.openxmlformats.org/drawingml/2006/picture">
+                <pic:pic xmlns:pic="http://schemas.openxmlformats.org/drawingml/2006/picture">
+                  <pic:nvPicPr>
+                    <pic:cNvPr id="7" name="图片 5"/>
+                    <pic:cNvPicPr>
+                      <a:picLocks noChangeAspect="1"/>
+                    </pic:cNvPicPr>
+                  </pic:nvPicPr>
+                  <pic:blipFill>
+                    <a:blip r:embed="rId9"/>
+                    <a:stretch>
+                      <a:fillRect/>
+                    </a:stretch>
+                  </pic:blipFill>
+                  <pic:spPr>
+                    <a:xfrm>
+                      <a:off x="0" y="0"/>
+                      <a:ext cx="2621915" cy="2140585"/>
+                    </a:xfrm>
+                    <a:prstGeom prst="rect">
+                      <a:avLst/>
+                    </a:prstGeom>
+                    <a:noFill/>
+                    <a:ln w="9525">
+                      <a:noFill/>
+                    </a:ln>
+                  </pic:spPr>
+                </pic:pic>
+              </a:graphicData>
+            </a:graphic>
+          </wp:inline>
+        </w:drawing>
+      </w:r>
+    </w:p>
+    <w:p>
+      <w:pPr>
+        <w:rPr>
+          <w:rFonts w:hint="default"/>
+          <w:lang w:val="en-US" w:eastAsia="zh-CN"/>
+        </w:rPr>
+      </w:pPr>
+      <w:r>
+        <w:rPr>
+          <w:rFonts w:hint="eastAsia"/>
+          <w:lang w:val="en-US" w:eastAsia="zh-CN"/>
+        </w:rPr>
+        <w:br w:type="page"/>
+      </w:r>
+    </w:p>
+    <w:p>
+      <w:pPr>
+        <w:pStyle w:val="3"/>
+        <w:numPr>
+          <w:numId w:val="3"/>
+        </w:numPr>
         <w:rPr>
           <w:rFonts w:hint="eastAsia"/>
           <w:lang w:val="en-US" w:eastAsia="zh-CN"/>
@@ -5277,8 +8663,6 @@
         </w:rPr>
         <w:t>以下是在从进入文件夹first-network后，建立网络、创建密钥、执行链码等一系列操作的命令。</w:t>
       </w:r>
-      <w:bookmarkStart w:id="0" w:name="_GoBack"/>
-      <w:bookmarkEnd w:id="0"/>
     </w:p>
     <w:sectPr>
       <w:pgSz w:w="11906" w:h="16838"/>
@@ -5541,6 +8925,36 @@
   </w:num>
   <w:num w:numId="2">
     <w:abstractNumId w:val="0"/>
+  </w:num>
+  <w:num w:numId="3">
+    <w:abstractNumId w:val="1"/>
+    <w:lvlOverride w:ilvl="0">
+      <w:startOverride w:val="1"/>
+    </w:lvlOverride>
+    <w:lvlOverride w:ilvl="1">
+      <w:startOverride w:val="1"/>
+    </w:lvlOverride>
+    <w:lvlOverride w:ilvl="2">
+      <w:startOverride w:val="1"/>
+    </w:lvlOverride>
+    <w:lvlOverride w:ilvl="3">
+      <w:startOverride w:val="1"/>
+    </w:lvlOverride>
+    <w:lvlOverride w:ilvl="4">
+      <w:startOverride w:val="1"/>
+    </w:lvlOverride>
+    <w:lvlOverride w:ilvl="5">
+      <w:startOverride w:val="1"/>
+    </w:lvlOverride>
+    <w:lvlOverride w:ilvl="6">
+      <w:startOverride w:val="1"/>
+    </w:lvlOverride>
+    <w:lvlOverride w:ilvl="7">
+      <w:startOverride w:val="1"/>
+    </w:lvlOverride>
+    <w:lvlOverride w:ilvl="8">
+      <w:startOverride w:val="1"/>
+    </w:lvlOverride>
   </w:num>
 </w:numbering>
 </file>

</xml_diff>